<commit_message>
added the patterns to the SAD
</commit_message>
<xml_diff>
--- a/documentation/architecture/Software Architecture Document.docx
+++ b/documentation/architecture/Software Architecture Document.docx
@@ -1,52 +1,32 @@
 
 <file path=word/document.xml><?xml version="1.0" encoding="utf-8"?>
-<w:document xmlns:wpc="http://schemas.microsoft.com/office/word/2010/wordprocessingCanvas" xmlns:mc="http://schemas.openxmlformats.org/markup-compatibility/2006" xmlns:o="urn:schemas-microsoft-com:office:office" xmlns:r="http://schemas.openxmlformats.org/officeDocument/2006/relationships" xmlns:m="http://schemas.openxmlformats.org/officeDocument/2006/math" xmlns:v="urn:schemas-microsoft-com:vml" xmlns:wp14="http://schemas.microsoft.com/office/word/2010/wordprocessingDrawing" xmlns:wp="http://schemas.openxmlformats.org/drawingml/2006/wordprocessingDrawing" xmlns:w10="urn:schemas-microsoft-com:office:word" xmlns:w="http://schemas.openxmlformats.org/wordprocessingml/2006/main" xmlns:w14="http://schemas.microsoft.com/office/word/2010/wordml" xmlns:w15="http://schemas.microsoft.com/office/word/2012/wordml" xmlns:wpg="http://schemas.microsoft.com/office/word/2010/wordprocessingGroup" xmlns:wpi="http://schemas.microsoft.com/office/word/2010/wordprocessingInk" xmlns:wne="http://schemas.microsoft.com/office/word/2006/wordml" xmlns:wps="http://schemas.microsoft.com/office/word/2010/wordprocessingShape" mc:Ignorable="w14 w15 wp14">
+<w:document xmlns:wpc="http://schemas.microsoft.com/office/word/2010/wordprocessingCanvas" xmlns:cx="http://schemas.microsoft.com/office/drawing/2014/chartex" xmlns:cx1="http://schemas.microsoft.com/office/drawing/2015/9/8/chartex" xmlns:cx2="http://schemas.microsoft.com/office/drawing/2015/10/21/chartex" xmlns:cx3="http://schemas.microsoft.com/office/drawing/2016/5/9/chartex" xmlns:cx4="http://schemas.microsoft.com/office/drawing/2016/5/10/chartex" xmlns:cx5="http://schemas.microsoft.com/office/drawing/2016/5/11/chartex" xmlns:mc="http://schemas.openxmlformats.org/markup-compatibility/2006" xmlns:o="urn:schemas-microsoft-com:office:office" xmlns:r="http://schemas.openxmlformats.org/officeDocument/2006/relationships" xmlns:m="http://schemas.openxmlformats.org/officeDocument/2006/math" xmlns:v="urn:schemas-microsoft-com:vml" xmlns:wp14="http://schemas.microsoft.com/office/word/2010/wordprocessingDrawing" xmlns:wp="http://schemas.openxmlformats.org/drawingml/2006/wordprocessingDrawing" xmlns:w10="urn:schemas-microsoft-com:office:word" xmlns:w="http://schemas.openxmlformats.org/wordprocessingml/2006/main" xmlns:w14="http://schemas.microsoft.com/office/word/2010/wordml" xmlns:w15="http://schemas.microsoft.com/office/word/2012/wordml" xmlns:w16se="http://schemas.microsoft.com/office/word/2015/wordml/symex" xmlns:wpg="http://schemas.microsoft.com/office/word/2010/wordprocessingGroup" xmlns:wpi="http://schemas.microsoft.com/office/word/2010/wordprocessingInk" xmlns:wne="http://schemas.microsoft.com/office/word/2006/wordml" xmlns:wps="http://schemas.microsoft.com/office/word/2010/wordprocessingShape" mc:Ignorable="w14 w15 w16se wp14">
   <w:body>
     <w:p>
       <w:pPr>
-        <w:pStyle w:val="Titel"/>
+        <w:pStyle w:val="Title"/>
         <w:jc w:val="right"/>
       </w:pPr>
-      <w:r>
-        <w:fldChar w:fldCharType="begin"/>
-      </w:r>
-      <w:r>
-        <w:instrText xml:space="preserve"> SUBJECT  \* MERGEFORMAT </w:instrText>
-      </w:r>
-      <w:r>
-        <w:fldChar w:fldCharType="separate"/>
-      </w:r>
-      <w:r>
-        <w:t>FRM Systems</w:t>
-      </w:r>
-      <w:r>
-        <w:fldChar w:fldCharType="end"/>
-      </w:r>
-    </w:p>
-    <w:p>
-      <w:pPr>
-        <w:pStyle w:val="Titel"/>
+      <w:fldSimple w:instr=" SUBJECT  \* MERGEFORMAT ">
+        <w:r>
+          <w:t>FRM Systems</w:t>
+        </w:r>
+      </w:fldSimple>
+    </w:p>
+    <w:p>
+      <w:pPr>
+        <w:pStyle w:val="Title"/>
         <w:jc w:val="right"/>
       </w:pPr>
-      <w:r>
-        <w:fldChar w:fldCharType="begin"/>
-      </w:r>
-      <w:r>
-        <w:instrText xml:space="preserve"> TITLE  \* MERGEFORMAT </w:instrText>
-      </w:r>
-      <w:r>
-        <w:fldChar w:fldCharType="separate"/>
-      </w:r>
-      <w:r>
-        <w:t>Software Architecture Document</w:t>
-      </w:r>
-      <w:r>
-        <w:fldChar w:fldCharType="end"/>
-      </w:r>
-    </w:p>
-    <w:p>
-      <w:pPr>
-        <w:pStyle w:val="Titel"/>
+      <w:fldSimple w:instr=" TITLE  \* MERGEFORMAT ">
+        <w:r>
+          <w:t>Software Architecture Document</w:t>
+        </w:r>
+      </w:fldSimple>
+    </w:p>
+    <w:p>
+      <w:pPr>
+        <w:pStyle w:val="Title"/>
         <w:jc w:val="right"/>
       </w:pPr>
     </w:p>
@@ -62,7 +42,7 @@
     </w:p>
     <w:p>
       <w:pPr>
-        <w:pStyle w:val="Titel"/>
+        <w:pStyle w:val="Title"/>
         <w:jc w:val="left"/>
       </w:pPr>
       <w:r>
@@ -71,7 +51,7 @@
     </w:p>
     <w:p>
       <w:pPr>
-        <w:pStyle w:val="Verzeichnis1"/>
+        <w:pStyle w:val="TOC1"/>
         <w:tabs>
           <w:tab w:val="left" w:pos="432"/>
         </w:tabs>
@@ -156,7 +136,7 @@
     </w:p>
     <w:p>
       <w:pPr>
-        <w:pStyle w:val="Verzeichnis2"/>
+        <w:pStyle w:val="TOC2"/>
         <w:tabs>
           <w:tab w:val="left" w:pos="1000"/>
         </w:tabs>
@@ -230,7 +210,7 @@
     </w:p>
     <w:p>
       <w:pPr>
-        <w:pStyle w:val="Verzeichnis2"/>
+        <w:pStyle w:val="TOC2"/>
         <w:tabs>
           <w:tab w:val="left" w:pos="1000"/>
         </w:tabs>
@@ -304,7 +284,7 @@
     </w:p>
     <w:p>
       <w:pPr>
-        <w:pStyle w:val="Verzeichnis2"/>
+        <w:pStyle w:val="TOC2"/>
         <w:tabs>
           <w:tab w:val="left" w:pos="1000"/>
         </w:tabs>
@@ -378,7 +358,7 @@
     </w:p>
     <w:p>
       <w:pPr>
-        <w:pStyle w:val="Verzeichnis2"/>
+        <w:pStyle w:val="TOC2"/>
         <w:tabs>
           <w:tab w:val="left" w:pos="1000"/>
         </w:tabs>
@@ -452,7 +432,7 @@
     </w:p>
     <w:p>
       <w:pPr>
-        <w:pStyle w:val="Verzeichnis2"/>
+        <w:pStyle w:val="TOC2"/>
         <w:tabs>
           <w:tab w:val="left" w:pos="1000"/>
         </w:tabs>
@@ -526,7 +506,7 @@
     </w:p>
     <w:p>
       <w:pPr>
-        <w:pStyle w:val="Verzeichnis1"/>
+        <w:pStyle w:val="TOC1"/>
         <w:tabs>
           <w:tab w:val="left" w:pos="432"/>
         </w:tabs>
@@ -602,7 +582,7 @@
     </w:p>
     <w:p>
       <w:pPr>
-        <w:pStyle w:val="Verzeichnis1"/>
+        <w:pStyle w:val="TOC1"/>
         <w:tabs>
           <w:tab w:val="left" w:pos="432"/>
         </w:tabs>
@@ -678,7 +658,7 @@
     </w:p>
     <w:p>
       <w:pPr>
-        <w:pStyle w:val="Verzeichnis1"/>
+        <w:pStyle w:val="TOC1"/>
         <w:tabs>
           <w:tab w:val="left" w:pos="432"/>
         </w:tabs>
@@ -754,7 +734,7 @@
     </w:p>
     <w:p>
       <w:pPr>
-        <w:pStyle w:val="Verzeichnis2"/>
+        <w:pStyle w:val="TOC2"/>
         <w:tabs>
           <w:tab w:val="left" w:pos="1000"/>
         </w:tabs>
@@ -806,6 +786,11 @@
         <w:rPr>
           <w:noProof/>
         </w:rPr>
+      </w:r>
+      <w:r>
+        <w:rPr>
+          <w:noProof/>
+        </w:rPr>
         <w:fldChar w:fldCharType="separate"/>
       </w:r>
       <w:r>
@@ -825,7 +810,7 @@
     </w:p>
     <w:p>
       <w:pPr>
-        <w:pStyle w:val="Verzeichnis1"/>
+        <w:pStyle w:val="TOC1"/>
         <w:tabs>
           <w:tab w:val="left" w:pos="432"/>
         </w:tabs>
@@ -901,7 +886,7 @@
     </w:p>
     <w:p>
       <w:pPr>
-        <w:pStyle w:val="Verzeichnis2"/>
+        <w:pStyle w:val="TOC2"/>
         <w:tabs>
           <w:tab w:val="left" w:pos="1000"/>
         </w:tabs>
@@ -953,6 +938,11 @@
         <w:rPr>
           <w:noProof/>
         </w:rPr>
+      </w:r>
+      <w:r>
+        <w:rPr>
+          <w:noProof/>
+        </w:rPr>
         <w:fldChar w:fldCharType="separate"/>
       </w:r>
       <w:r>
@@ -972,7 +962,7 @@
     </w:p>
     <w:p>
       <w:pPr>
-        <w:pStyle w:val="Verzeichnis2"/>
+        <w:pStyle w:val="TOC2"/>
         <w:tabs>
           <w:tab w:val="left" w:pos="1000"/>
         </w:tabs>
@@ -1046,7 +1036,7 @@
     </w:p>
     <w:p>
       <w:pPr>
-        <w:pStyle w:val="Verzeichnis1"/>
+        <w:pStyle w:val="TOC1"/>
         <w:tabs>
           <w:tab w:val="left" w:pos="432"/>
         </w:tabs>
@@ -1122,7 +1112,7 @@
     </w:p>
     <w:p>
       <w:pPr>
-        <w:pStyle w:val="Verzeichnis1"/>
+        <w:pStyle w:val="TOC1"/>
         <w:tabs>
           <w:tab w:val="left" w:pos="432"/>
         </w:tabs>
@@ -1198,7 +1188,7 @@
     </w:p>
     <w:p>
       <w:pPr>
-        <w:pStyle w:val="Verzeichnis1"/>
+        <w:pStyle w:val="TOC1"/>
         <w:tabs>
           <w:tab w:val="left" w:pos="432"/>
         </w:tabs>
@@ -1274,7 +1264,7 @@
     </w:p>
     <w:p>
       <w:pPr>
-        <w:pStyle w:val="Verzeichnis2"/>
+        <w:pStyle w:val="TOC2"/>
         <w:tabs>
           <w:tab w:val="left" w:pos="1000"/>
         </w:tabs>
@@ -1326,6 +1316,11 @@
         <w:rPr>
           <w:noProof/>
         </w:rPr>
+      </w:r>
+      <w:r>
+        <w:rPr>
+          <w:noProof/>
+        </w:rPr>
         <w:fldChar w:fldCharType="separate"/>
       </w:r>
       <w:r>
@@ -1345,7 +1340,7 @@
     </w:p>
     <w:p>
       <w:pPr>
-        <w:pStyle w:val="Verzeichnis2"/>
+        <w:pStyle w:val="TOC2"/>
         <w:tabs>
           <w:tab w:val="left" w:pos="1000"/>
         </w:tabs>
@@ -1397,6 +1392,11 @@
         <w:rPr>
           <w:noProof/>
         </w:rPr>
+      </w:r>
+      <w:r>
+        <w:rPr>
+          <w:noProof/>
+        </w:rPr>
         <w:fldChar w:fldCharType="separate"/>
       </w:r>
       <w:r>
@@ -1416,7 +1416,7 @@
     </w:p>
     <w:p>
       <w:pPr>
-        <w:pStyle w:val="Verzeichnis1"/>
+        <w:pStyle w:val="TOC1"/>
         <w:tabs>
           <w:tab w:val="left" w:pos="432"/>
         </w:tabs>
@@ -1492,7 +1492,7 @@
     </w:p>
     <w:p>
       <w:pPr>
-        <w:pStyle w:val="Verzeichnis1"/>
+        <w:pStyle w:val="TOC1"/>
         <w:tabs>
           <w:tab w:val="left" w:pos="864"/>
         </w:tabs>
@@ -1568,7 +1568,7 @@
     </w:p>
     <w:p>
       <w:pPr>
-        <w:pStyle w:val="Verzeichnis1"/>
+        <w:pStyle w:val="TOC1"/>
         <w:tabs>
           <w:tab w:val="left" w:pos="864"/>
         </w:tabs>
@@ -1644,7 +1644,7 @@
     </w:p>
     <w:p>
       <w:pPr>
-        <w:pStyle w:val="Titel"/>
+        <w:pStyle w:val="Title"/>
       </w:pPr>
       <w:r>
         <w:fldChar w:fldCharType="end"/>
@@ -1652,29 +1652,18 @@
       <w:r>
         <w:br w:type="page"/>
       </w:r>
-      <w:r>
-        <w:lastRenderedPageBreak/>
-        <w:fldChar w:fldCharType="begin"/>
-      </w:r>
-      <w:r>
-        <w:instrText xml:space="preserve"> TITLE  \* MERGEFORMAT </w:instrText>
-      </w:r>
-      <w:r>
-        <w:fldChar w:fldCharType="separate"/>
-      </w:r>
-      <w:r>
-        <w:t>Software Architecture Document</w:t>
-      </w:r>
-      <w:r>
-        <w:fldChar w:fldCharType="end"/>
-      </w:r>
+      <w:fldSimple w:instr=" TITLE  \* MERGEFORMAT ">
+        <w:r>
+          <w:t>Software Architecture Document</w:t>
+        </w:r>
+      </w:fldSimple>
       <w:r>
         <w:t xml:space="preserve"> </w:t>
       </w:r>
     </w:p>
     <w:p>
       <w:pPr>
-        <w:pStyle w:val="berschrift1"/>
+        <w:pStyle w:val="Heading1"/>
       </w:pPr>
       <w:bookmarkStart w:id="0" w:name="_Toc456598586"/>
       <w:bookmarkStart w:id="1" w:name="_Toc492766840"/>
@@ -1686,7 +1675,7 @@
     </w:p>
     <w:p>
       <w:pPr>
-        <w:pStyle w:val="berschrift2"/>
+        <w:pStyle w:val="Heading2"/>
       </w:pPr>
       <w:bookmarkStart w:id="2" w:name="_Toc456598587"/>
       <w:bookmarkStart w:id="3" w:name="_Toc492766841"/>
@@ -1707,7 +1696,7 @@
     </w:p>
     <w:p>
       <w:pPr>
-        <w:pStyle w:val="berschrift2"/>
+        <w:pStyle w:val="Heading2"/>
       </w:pPr>
       <w:bookmarkStart w:id="5" w:name="_Toc492766842"/>
       <w:r>
@@ -1726,7 +1715,7 @@
     </w:p>
     <w:p>
       <w:pPr>
-        <w:pStyle w:val="berschrift2"/>
+        <w:pStyle w:val="Heading2"/>
       </w:pPr>
       <w:bookmarkStart w:id="6" w:name="_Toc456598589"/>
       <w:bookmarkStart w:id="7" w:name="_Toc492766843"/>
@@ -1738,7 +1727,7 @@
     </w:p>
     <w:p>
       <w:pPr>
-        <w:pStyle w:val="berschrift2"/>
+        <w:pStyle w:val="Heading2"/>
       </w:pPr>
       <w:bookmarkStart w:id="8" w:name="_Toc456598590"/>
       <w:bookmarkStart w:id="9" w:name="_Toc492766844"/>
@@ -1750,7 +1739,7 @@
     </w:p>
     <w:p>
       <w:pPr>
-        <w:pStyle w:val="berschrift2"/>
+        <w:pStyle w:val="Heading2"/>
       </w:pPr>
       <w:bookmarkStart w:id="10" w:name="_Toc456598591"/>
       <w:bookmarkStart w:id="11" w:name="_Toc492766845"/>
@@ -1765,28 +1754,12 @@
         <w:ind w:left="720"/>
       </w:pPr>
       <w:r>
-        <w:t xml:space="preserve">The FRM System is a web </w:t>
-      </w:r>
-      <w:proofErr w:type="gramStart"/>
-      <w:r>
-        <w:t>application, that</w:t>
-      </w:r>
-      <w:proofErr w:type="gramEnd"/>
-      <w:r>
-        <w:t xml:space="preserve"> relies mostly on PHP. For displaying the information the user requests, the system uses HTML documents that can be viewed in many browsers such as Google Chrome, Mozilla Firefox, etc. To style these documents we use CSS </w:t>
-      </w:r>
-      <w:proofErr w:type="gramStart"/>
-      <w:r>
-        <w:t>files, that</w:t>
-      </w:r>
-      <w:proofErr w:type="gramEnd"/>
-      <w:r>
-        <w:t xml:space="preserve"> define how the browser is supposed to display the contained information of these HTML documents. For more in depth information on how the PHP backend generates these files and how it is structures, please view the sections below.</w:t>
-      </w:r>
-    </w:p>
-    <w:p>
-      <w:pPr>
-        <w:pStyle w:val="berschrift1"/>
+        <w:t>The FRM System is a web application, that relies mostly on PHP. For displaying the information the user requests, the system uses HTML documents that can be viewed in many browsers such as Google Chrome, Mozilla Firefox, etc. To style these documents we use CSS files, that define how the browser is supposed to display the contained information of these HTML documents. For more in depth information on how the PHP backend generates these files and how it is structures, please view the sections below.</w:t>
+      </w:r>
+    </w:p>
+    <w:p>
+      <w:pPr>
+        <w:pStyle w:val="Heading1"/>
       </w:pPr>
       <w:bookmarkStart w:id="12" w:name="_Toc492766846"/>
       <w:r>
@@ -1799,7 +1772,7 @@
     </w:p>
     <w:p>
       <w:pPr>
-        <w:pStyle w:val="Textkrper"/>
+        <w:pStyle w:val="BodyText"/>
       </w:pPr>
       <w:r>
         <w:pict>
@@ -1822,7 +1795,7 @@
             <v:path o:extrusionok="f" gradientshapeok="t" o:connecttype="rect"/>
             <o:lock v:ext="edit" aspectratio="t"/>
           </v:shapetype>
-          <v:shape id="_x0000_i1025" type="#_x0000_t75" style="width:467.55pt;height:293.1pt">
+          <v:shape id="_x0000_i1025" type="#_x0000_t75" style="width:468pt;height:293.25pt">
             <v:imagedata r:id="rId7" o:title="laravel-mvc-components"/>
           </v:shape>
         </w:pict>
@@ -1830,37 +1803,21 @@
     </w:p>
     <w:p>
       <w:pPr>
-        <w:pStyle w:val="Textkrper"/>
+        <w:pStyle w:val="BodyText"/>
         <w:spacing w:line="240" w:lineRule="auto"/>
       </w:pPr>
       <w:r>
-        <w:t xml:space="preserve">The FRM Systems architecture is relying on the popular </w:t>
-      </w:r>
-      <w:proofErr w:type="spellStart"/>
-      <w:r>
-        <w:t>Laravel</w:t>
-      </w:r>
-      <w:proofErr w:type="spellEnd"/>
-      <w:r>
-        <w:t xml:space="preserve"> PHP framework.</w:t>
-      </w:r>
-    </w:p>
-    <w:p>
-      <w:pPr>
-        <w:pStyle w:val="Textkrper"/>
+        <w:t>The FRM Systems architecture is relying on the popular Laravel PHP framework.</w:t>
+      </w:r>
+    </w:p>
+    <w:p>
+      <w:pPr>
+        <w:pStyle w:val="BodyText"/>
         <w:spacing w:line="240" w:lineRule="auto"/>
       </w:pPr>
       <w:r>
         <w:lastRenderedPageBreak/>
-        <w:t xml:space="preserve">Every application that is based on </w:t>
-      </w:r>
-      <w:proofErr w:type="spellStart"/>
-      <w:r>
-        <w:t>Laravel</w:t>
-      </w:r>
-      <w:proofErr w:type="spellEnd"/>
-      <w:r>
-        <w:t xml:space="preserve"> has 3 main components</w:t>
+        <w:t>Every application that is based on Laravel has 3 main components</w:t>
       </w:r>
       <w:r>
         <w:t>:</w:t>
@@ -1917,23 +1874,7 @@
         <w:t xml:space="preserve">They are mostly permanent and are stored outside of the application </w:t>
       </w:r>
       <w:r>
-        <w:t xml:space="preserve">in a database, in our case this is a MySQL relational </w:t>
-      </w:r>
-      <w:proofErr w:type="gramStart"/>
-      <w:r>
-        <w:t>database, that</w:t>
-      </w:r>
-      <w:proofErr w:type="gramEnd"/>
-      <w:r>
-        <w:t xml:space="preserve"> gets initialized via </w:t>
-      </w:r>
-      <w:proofErr w:type="spellStart"/>
-      <w:r>
-        <w:t>Laravel</w:t>
-      </w:r>
-      <w:proofErr w:type="spellEnd"/>
-      <w:r>
-        <w:t xml:space="preserve"> migrations.</w:t>
+        <w:t>in a database, in our case this is a MySQL relational database, that gets initialized via Laravel migrations.</w:t>
       </w:r>
       <w:r>
         <w:br/>
@@ -1942,7 +1883,7 @@
     </w:p>
     <w:p>
       <w:pPr>
-        <w:pStyle w:val="Textkrper"/>
+        <w:pStyle w:val="BodyText"/>
         <w:spacing w:line="240" w:lineRule="auto"/>
       </w:pPr>
       <w:r>
@@ -1954,18 +1895,16 @@
       <w:r>
         <w:t xml:space="preserve">that the </w:t>
       </w:r>
-      <w:proofErr w:type="spellStart"/>
       <w:r>
         <w:t>Laravel</w:t>
       </w:r>
-      <w:proofErr w:type="spellEnd"/>
       <w:r>
         <w:t xml:space="preserve"> framework can render to HTML which the browser can read properly. Therefore the view builds the user interface based on the model.</w:t>
       </w:r>
     </w:p>
     <w:p>
       <w:pPr>
-        <w:pStyle w:val="Textkrper"/>
+        <w:pStyle w:val="BodyText"/>
         <w:spacing w:line="240" w:lineRule="auto"/>
       </w:pPr>
       <w:r>
@@ -1974,25 +1913,21 @@
     </w:p>
     <w:p>
       <w:pPr>
-        <w:pStyle w:val="Textkrper"/>
+        <w:pStyle w:val="BodyText"/>
         <w:spacing w:line="240" w:lineRule="auto"/>
       </w:pPr>
       <w:r>
         <w:t xml:space="preserve">For more information on the architecture of </w:t>
       </w:r>
-      <w:proofErr w:type="spellStart"/>
       <w:r>
         <w:t>Laravel</w:t>
       </w:r>
-      <w:proofErr w:type="spellEnd"/>
       <w:r>
         <w:t xml:space="preserve"> we recommend the official documentation of </w:t>
       </w:r>
-      <w:proofErr w:type="spellStart"/>
       <w:r>
         <w:t>Laravel</w:t>
       </w:r>
-      <w:proofErr w:type="spellEnd"/>
       <w:r>
         <w:t xml:space="preserve"> which can be found here:</w:t>
       </w:r>
@@ -2010,7 +1945,7 @@
     </w:p>
     <w:p>
       <w:pPr>
-        <w:pStyle w:val="berschrift1"/>
+        <w:pStyle w:val="Heading1"/>
       </w:pPr>
       <w:r>
         <w:br w:type="page"/>
@@ -2036,15 +1971,7 @@
         </w:pict>
       </w:r>
       <w:r>
-        <w:t xml:space="preserve">On the left you can see the folder structure of a </w:t>
-      </w:r>
-      <w:proofErr w:type="spellStart"/>
-      <w:r>
-        <w:t>Laravel</w:t>
-      </w:r>
-      <w:proofErr w:type="spellEnd"/>
-      <w:r>
-        <w:t xml:space="preserve"> project.</w:t>
+        <w:t>On the left you can see the folder structure of a Laravel project.</w:t>
       </w:r>
     </w:p>
     <w:p>
@@ -2054,36 +1981,12 @@
     </w:p>
     <w:p>
       <w:r>
-        <w:t xml:space="preserve">The public folder must be linked to the web servers root directory. It contains the </w:t>
-      </w:r>
-      <w:proofErr w:type="spellStart"/>
-      <w:r>
-        <w:t>index.php</w:t>
-      </w:r>
-      <w:proofErr w:type="spellEnd"/>
-      <w:r>
-        <w:t xml:space="preserve"> which initiates the rest of the </w:t>
-      </w:r>
-      <w:proofErr w:type="spellStart"/>
-      <w:r>
-        <w:t>Laravel</w:t>
-      </w:r>
-      <w:proofErr w:type="spellEnd"/>
-      <w:r>
-        <w:t xml:space="preserve"> framework, so all requests can be redirected via the framework.</w:t>
-      </w:r>
-    </w:p>
-    <w:p>
-      <w:r>
-        <w:t xml:space="preserve">The vendor folder is dedicated to third-party code, it is used to </w:t>
-      </w:r>
-      <w:proofErr w:type="gramStart"/>
-      <w:r>
-        <w:t>hold</w:t>
-      </w:r>
-      <w:proofErr w:type="gramEnd"/>
-      <w:r>
-        <w:t xml:space="preserve"> other frameworks, most are installed via Composer.</w:t>
+        <w:t>The public folder must be linked to the web servers root directory. It contains the index.php which initiates the rest of the Laravel framework, so all requests can be redirected via the framework.</w:t>
+      </w:r>
+    </w:p>
+    <w:p>
+      <w:r>
+        <w:t>The vendor folder is dedicated to third-party code, it is used to hold other frameworks, most are installed via Composer.</w:t>
       </w:r>
     </w:p>
     <w:p/>
@@ -2094,23 +1997,7 @@
     </w:p>
     <w:p>
       <w:r>
-        <w:t xml:space="preserve">The </w:t>
-      </w:r>
-      <w:proofErr w:type="spellStart"/>
-      <w:r>
-        <w:t>config</w:t>
-      </w:r>
-      <w:proofErr w:type="spellEnd"/>
-      <w:r>
-        <w:t xml:space="preserve"> folder holds the configurations of the application like runtime rules, database and session etc., in multiple </w:t>
-      </w:r>
-      <w:proofErr w:type="spellStart"/>
-      <w:r>
-        <w:t>config</w:t>
-      </w:r>
-      <w:proofErr w:type="spellEnd"/>
-      <w:r>
-        <w:t xml:space="preserve"> files.</w:t>
+        <w:t>The config folder holds the configurations of the application like runtime rules, database and session etc., in multiple config files.</w:t>
       </w:r>
     </w:p>
     <w:p>
@@ -2120,144 +2007,32 @@
     </w:p>
     <w:p>
       <w:r>
-        <w:t xml:space="preserve">The </w:t>
-      </w:r>
-      <w:proofErr w:type="spellStart"/>
-      <w:r>
-        <w:t>config</w:t>
-      </w:r>
-      <w:proofErr w:type="spellEnd"/>
-      <w:r>
-        <w:t xml:space="preserve"> file </w:t>
-      </w:r>
-      <w:proofErr w:type="spellStart"/>
-      <w:r>
-        <w:t>app.php</w:t>
-      </w:r>
-      <w:proofErr w:type="spellEnd"/>
-      <w:r>
-        <w:t xml:space="preserve"> contains application level sittings as an example </w:t>
-      </w:r>
-      <w:proofErr w:type="spellStart"/>
-      <w:r>
-        <w:t>timezone</w:t>
-      </w:r>
-      <w:proofErr w:type="spellEnd"/>
-      <w:r>
-        <w:t>, locale debug mode and encryption keys.</w:t>
-      </w:r>
-    </w:p>
-    <w:p>
-      <w:r>
-        <w:t xml:space="preserve">The </w:t>
-      </w:r>
-      <w:proofErr w:type="spellStart"/>
-      <w:r>
-        <w:t>config</w:t>
-      </w:r>
-      <w:proofErr w:type="spellEnd"/>
-      <w:r>
-        <w:t xml:space="preserve"> file </w:t>
-      </w:r>
-      <w:proofErr w:type="spellStart"/>
-      <w:r>
-        <w:t>auth.php</w:t>
-      </w:r>
-      <w:proofErr w:type="spellEnd"/>
-      <w:r>
-        <w:t xml:space="preserve"> contains the configuration for the user authentication.</w:t>
-      </w:r>
-    </w:p>
-    <w:p>
-      <w:r>
-        <w:t xml:space="preserve">The </w:t>
-      </w:r>
-      <w:proofErr w:type="spellStart"/>
-      <w:r>
-        <w:t>config</w:t>
-      </w:r>
-      <w:proofErr w:type="spellEnd"/>
-      <w:r>
-        <w:t xml:space="preserve"> file </w:t>
-      </w:r>
-      <w:proofErr w:type="spellStart"/>
-      <w:r>
-        <w:t>cache.php</w:t>
-      </w:r>
-      <w:proofErr w:type="spellEnd"/>
-      <w:r>
-        <w:t xml:space="preserve"> can hold the configurations for caching if </w:t>
-      </w:r>
-      <w:proofErr w:type="gramStart"/>
-      <w:r>
-        <w:t>a</w:t>
-      </w:r>
-      <w:proofErr w:type="gramEnd"/>
-      <w:r>
-        <w:t xml:space="preserve"> app uses this feature.</w:t>
-      </w:r>
-    </w:p>
-    <w:p>
-      <w:r>
-        <w:t xml:space="preserve">The </w:t>
-      </w:r>
-      <w:proofErr w:type="spellStart"/>
-      <w:r>
-        <w:t>config</w:t>
-      </w:r>
-      <w:proofErr w:type="spellEnd"/>
-      <w:r>
-        <w:t xml:space="preserve"> file </w:t>
-      </w:r>
-      <w:proofErr w:type="spellStart"/>
-      <w:r>
-        <w:t>database.php</w:t>
-      </w:r>
-      <w:proofErr w:type="spellEnd"/>
-      <w:r>
-        <w:t xml:space="preserve"> configures the database as an example default database engine.</w:t>
-      </w:r>
-    </w:p>
-    <w:p>
-      <w:r>
-        <w:t xml:space="preserve">The </w:t>
-      </w:r>
-      <w:proofErr w:type="spellStart"/>
-      <w:r>
-        <w:t>config</w:t>
-      </w:r>
-      <w:proofErr w:type="spellEnd"/>
-      <w:r>
-        <w:t xml:space="preserve"> file </w:t>
-      </w:r>
-      <w:proofErr w:type="spellStart"/>
-      <w:r>
-        <w:t>mail.php</w:t>
-      </w:r>
-      <w:proofErr w:type="spellEnd"/>
-      <w:r>
-        <w:t xml:space="preserve"> contains the options for the e-mail sender engine, in our case this redirects the send mails to MSMTP.</w:t>
-      </w:r>
-    </w:p>
-    <w:p>
-      <w:r>
-        <w:t xml:space="preserve">The </w:t>
-      </w:r>
-      <w:proofErr w:type="spellStart"/>
-      <w:r>
-        <w:t>config</w:t>
-      </w:r>
-      <w:proofErr w:type="spellEnd"/>
-      <w:r>
-        <w:t xml:space="preserve"> file </w:t>
-      </w:r>
-      <w:proofErr w:type="spellStart"/>
-      <w:r>
-        <w:t>session.php</w:t>
-      </w:r>
-      <w:proofErr w:type="spellEnd"/>
-      <w:r>
-        <w:t xml:space="preserve"> controls how user sessions are managed i.e. session lifetime, generally there are cookies in use for stuff like this.</w:t>
+        <w:t>The config file app.php contains application level sittings as an example timezone, locale debug mode and encryption keys.</w:t>
+      </w:r>
+    </w:p>
+    <w:p>
+      <w:r>
+        <w:t>The config file auth.php contains the configuration for the user authentication.</w:t>
+      </w:r>
+    </w:p>
+    <w:p>
+      <w:r>
+        <w:t>The config file cache.php can hold the configurations for caching if a app uses this feature.</w:t>
+      </w:r>
+    </w:p>
+    <w:p>
+      <w:r>
+        <w:t>The config file database.php configures the database as an example default database engine.</w:t>
+      </w:r>
+    </w:p>
+    <w:p>
+      <w:r>
+        <w:t>The config file mail.php contains the options for the e-mail sender engine, in our case this redirects the send mails to MSMTP.</w:t>
+      </w:r>
+    </w:p>
+    <w:p>
+      <w:r>
+        <w:t>The config file session.php controls how user sessions are managed i.e. session lifetime, generally there are cookies in use for stuff like this.</w:t>
       </w:r>
     </w:p>
     <w:p/>
@@ -2288,23 +2063,7 @@
         <w:ind w:left="720"/>
       </w:pPr>
       <w:r>
-        <w:t xml:space="preserve">The folder storage is a temporary file store for </w:t>
-      </w:r>
-      <w:proofErr w:type="gramStart"/>
-      <w:r>
-        <w:t>various</w:t>
-      </w:r>
-      <w:proofErr w:type="gramEnd"/>
-      <w:r>
-        <w:t xml:space="preserve"> of </w:t>
-      </w:r>
-      <w:proofErr w:type="spellStart"/>
-      <w:r>
-        <w:t>Laravel</w:t>
-      </w:r>
-      <w:proofErr w:type="spellEnd"/>
-      <w:r>
-        <w:t xml:space="preserve"> services such as sessions or cache. It is maintained by the framework and needs no further interaction. </w:t>
+        <w:t xml:space="preserve">The folder storage is a temporary file store for various of Laravel services such as sessions or cache. It is maintained by the framework and needs no further interaction. </w:t>
       </w:r>
     </w:p>
     <w:p>
@@ -2320,83 +2079,272 @@
         <w:ind w:left="720"/>
       </w:pPr>
       <w:r>
-        <w:t xml:space="preserve">The routes folder contains multiple routing files which holds the routing rules that tell </w:t>
-      </w:r>
-      <w:proofErr w:type="spellStart"/>
-      <w:r>
-        <w:t>Laravel</w:t>
-      </w:r>
-      <w:proofErr w:type="spellEnd"/>
-      <w:r>
-        <w:t xml:space="preserve"> how to connect incoming requests.</w:t>
-      </w:r>
-    </w:p>
-    <w:p>
-      <w:pPr>
-        <w:pStyle w:val="berschrift1"/>
-      </w:pPr>
-      <w:r>
-        <w:t>Use-Case View</w:t>
-      </w:r>
-      <w:bookmarkEnd w:id="14"/>
-      <w:r>
-        <w:t xml:space="preserve"> </w:t>
-      </w:r>
-    </w:p>
-    <w:p>
-      <w:r>
-        <w:t>n/a</w:t>
-      </w:r>
-    </w:p>
-    <w:p>
-      <w:pPr>
-        <w:pStyle w:val="berschrift1"/>
-      </w:pPr>
-      <w:bookmarkStart w:id="15" w:name="_Toc492766850"/>
+        <w:t>The routes folder contains multiple routing files which holds the routing rules that tell Laravel how to connect incoming requests.</w:t>
+      </w:r>
+    </w:p>
+    <w:p>
+      <w:pPr>
+        <w:ind w:left="720"/>
+      </w:pPr>
+    </w:p>
+    <w:p>
+      <w:pPr>
+        <w:ind w:left="720"/>
+      </w:pPr>
+      <w:r>
+        <w:t xml:space="preserve">Another goal is the use of </w:t>
+      </w:r>
+      <w:r>
+        <w:rPr>
+          <w:b/>
+        </w:rPr>
+        <w:t>patterns</w:t>
+      </w:r>
+      <w:r>
+        <w:t>. Below you can find an explanation regarding the factory pattern that we used:</w:t>
+      </w:r>
+    </w:p>
+    <w:p>
+      <w:pPr>
+        <w:ind w:left="720"/>
+      </w:pPr>
+    </w:p>
+    <w:p>
+      <w:pPr>
+        <w:ind w:left="720"/>
+      </w:pPr>
+      <w:r>
+        <w:t xml:space="preserve">For testing you need lots of testdata. This is generated by faker, a php package, that generates data following usual data-patterns e.g. emails, names, dates etc. But it would be very tedious to generate a user </w:t>
+      </w:r>
       <w:r>
         <w:lastRenderedPageBreak/>
-        <w:t>Logical View</w:t>
-      </w:r>
-      <w:bookmarkEnd w:id="15"/>
-      <w:r>
-        <w:t xml:space="preserve"> </w:t>
-      </w:r>
-      <w:bookmarkStart w:id="16" w:name="_Toc492766852"/>
-    </w:p>
-    <w:bookmarkEnd w:id="16"/>
-    <w:p>
-      <w:pPr>
-        <w:pStyle w:val="berschrift2"/>
-      </w:pPr>
-      <w:r>
-        <w:t>Controllers</w:t>
-      </w:r>
-    </w:p>
-    <w:p>
+        <w:t>or a relationship by hand everywhere you need it in your tests. This is avoided by so called factories, the pattern type is also named “factory method”. Here you can see a snippet of our model factory declaration, we did this for all our models:</w:t>
+      </w:r>
+    </w:p>
+    <w:p>
+      <w:pPr>
+        <w:ind w:left="720"/>
+      </w:pPr>
+    </w:p>
+    <w:p>
+      <w:pPr>
+        <w:ind w:left="720"/>
+      </w:pPr>
+      <w:r>
+        <w:fldChar w:fldCharType="begin"/>
+      </w:r>
+      <w:r>
+        <w:instrText xml:space="preserve"> INCLUDEPICTURE "https://frmsystem.files.wordpress.com/2017/05/factory.png?w=840" \* MERGEFORMATINET </w:instrText>
+      </w:r>
+      <w:r>
+        <w:fldChar w:fldCharType="separate"/>
+      </w:r>
       <w:r>
         <w:pict>
-          <v:shape id="_x0000_i1026" type="#_x0000_t75" style="width:487.4pt;height:278.3pt">
-            <v:imagedata r:id="rId10" o:title="classdiagram_controllers"/>
+          <v:shape id="_x0000_i1054" type="#_x0000_t75" alt="factory" style="width:430.5pt;height:202.5pt">
+            <v:imagedata r:id="rId10" r:href="rId11"/>
           </v:shape>
         </w:pict>
       </w:r>
-    </w:p>
-    <w:p>
-      <w:pPr>
-        <w:pStyle w:val="berschrift2"/>
-      </w:pPr>
-      <w:r>
-        <w:t>Models</w:t>
-      </w:r>
-    </w:p>
-    <w:p>
+      <w:r>
+        <w:fldChar w:fldCharType="end"/>
+      </w:r>
+    </w:p>
+    <w:p>
+      <w:pPr>
+        <w:ind w:left="720"/>
+      </w:pPr>
+    </w:p>
+    <w:p>
+      <w:pPr>
+        <w:ind w:left="720"/>
+      </w:pPr>
+      <w:r>
+        <w:t>Here is an example how we utilize the pattern in our tests:</w:t>
+      </w:r>
+    </w:p>
+    <w:p>
+      <w:pPr>
+        <w:ind w:left="720"/>
+      </w:pPr>
+    </w:p>
+    <w:p>
+      <w:pPr>
+        <w:ind w:left="720"/>
+      </w:pPr>
+      <w:r>
+        <w:fldChar w:fldCharType="begin"/>
+      </w:r>
+      <w:r>
+        <w:instrText xml:space="preserve"> INCLUDEPICTURE "https://frmsystem.files.wordpress.com/2017/05/factoryinstance.png?w=840" \* MERGEFORMATINET </w:instrText>
+      </w:r>
+      <w:r>
+        <w:fldChar w:fldCharType="separate"/>
+      </w:r>
       <w:r>
         <w:pict>
-          <v:shape id="_x0000_i1027" type="#_x0000_t75" style="width:498.45pt;height:199.85pt">
-            <v:imagedata r:id="rId11" o:title="classdiagram_models"/>
+          <v:shape id="_x0000_i1057" type="#_x0000_t75" alt="factoryinstance" style="width:429pt;height:72.75pt">
+            <v:imagedata r:id="rId12" r:href="rId13"/>
           </v:shape>
         </w:pict>
       </w:r>
+      <w:r>
+        <w:fldChar w:fldCharType="end"/>
+      </w:r>
+    </w:p>
+    <w:p>
+      <w:pPr>
+        <w:ind w:left="720"/>
+      </w:pPr>
+    </w:p>
+    <w:p>
+      <w:pPr>
+        <w:ind w:left="720"/>
+      </w:pPr>
+      <w:r>
+        <w:t>We make use of the fact, that we can still modify the instance before saving it:</w:t>
+      </w:r>
+    </w:p>
+    <w:p>
+      <w:pPr>
+        <w:ind w:left="720"/>
+      </w:pPr>
+    </w:p>
+    <w:p>
+      <w:pPr>
+        <w:ind w:left="720"/>
+      </w:pPr>
+      <w:r>
+        <w:fldChar w:fldCharType="begin"/>
+      </w:r>
+      <w:r>
+        <w:instrText xml:space="preserve"> INCLUDEPICTURE "https://frmsystem.files.wordpress.com/2017/05/instancemodify.png?w=840" \* MERGEFORMATINET </w:instrText>
+      </w:r>
+      <w:r>
+        <w:fldChar w:fldCharType="separate"/>
+      </w:r>
+      <w:r>
+        <w:pict>
+          <v:shape id="_x0000_i1059" type="#_x0000_t75" alt="instancemodify" style="width:430.5pt;height:52.5pt">
+            <v:imagedata r:id="rId14" r:href="rId15"/>
+          </v:shape>
+        </w:pict>
+      </w:r>
+      <w:r>
+        <w:fldChar w:fldCharType="end"/>
+      </w:r>
+    </w:p>
+    <w:p>
+      <w:pPr>
+        <w:ind w:left="720"/>
+      </w:pPr>
+    </w:p>
+    <w:p>
+      <w:pPr>
+        <w:ind w:left="720"/>
+      </w:pPr>
+      <w:r>
+        <w:t>The utilization of the patterns is high, the following image shows the utilization of just the user factory:</w:t>
+      </w:r>
+    </w:p>
+    <w:p>
+      <w:pPr>
+        <w:ind w:left="720"/>
+      </w:pPr>
+    </w:p>
+    <w:p>
+      <w:pPr>
+        <w:ind w:left="720"/>
+      </w:pPr>
+      <w:r>
+        <w:lastRenderedPageBreak/>
+        <w:fldChar w:fldCharType="begin"/>
+      </w:r>
+      <w:r>
+        <w:instrText xml:space="preserve"> INCLUDEPICTURE "https://frmsystem.files.wordpress.com/2017/05/usage.png?w=840" \* MERGEFORMATINET </w:instrText>
+      </w:r>
+      <w:r>
+        <w:fldChar w:fldCharType="separate"/>
+      </w:r>
+      <w:r>
+        <w:pict>
+          <v:shape id="_x0000_i1061" type="#_x0000_t75" alt="usage" style="width:283.5pt;height:245.25pt">
+            <v:imagedata r:id="rId16" r:href="rId17"/>
+          </v:shape>
+        </w:pict>
+      </w:r>
+      <w:r>
+        <w:fldChar w:fldCharType="end"/>
+      </w:r>
+      <w:bookmarkStart w:id="15" w:name="_GoBack"/>
+      <w:bookmarkEnd w:id="15"/>
+    </w:p>
+    <w:p>
+      <w:pPr>
+        <w:pStyle w:val="Heading1"/>
+      </w:pPr>
+      <w:r>
+        <w:t>Use-Case View</w:t>
+      </w:r>
+      <w:bookmarkEnd w:id="14"/>
+      <w:r>
+        <w:t xml:space="preserve"> </w:t>
+      </w:r>
+    </w:p>
+    <w:p>
+      <w:r>
+        <w:t>n/a</w:t>
+      </w:r>
+    </w:p>
+    <w:p>
+      <w:pPr>
+        <w:pStyle w:val="Heading1"/>
+      </w:pPr>
+      <w:bookmarkStart w:id="16" w:name="_Toc492766850"/>
+      <w:r>
+        <w:t>Logical View</w:t>
+      </w:r>
+      <w:bookmarkEnd w:id="16"/>
+      <w:r>
+        <w:t xml:space="preserve"> </w:t>
+      </w:r>
+      <w:bookmarkStart w:id="17" w:name="_Toc492766852"/>
+    </w:p>
+    <w:bookmarkEnd w:id="17"/>
+    <w:p>
+      <w:pPr>
+        <w:pStyle w:val="Heading2"/>
+      </w:pPr>
+      <w:r>
+        <w:t>Controllers</w:t>
+      </w:r>
+    </w:p>
+    <w:p>
+      <w:r>
+        <w:pict>
+          <v:shape id="_x0000_i1026" type="#_x0000_t75" style="width:487.5pt;height:278.25pt">
+            <v:imagedata r:id="rId18" o:title="classdiagram_controllers"/>
+          </v:shape>
+        </w:pict>
+      </w:r>
+    </w:p>
+    <w:p>
+      <w:pPr>
+        <w:pStyle w:val="Heading2"/>
+      </w:pPr>
+      <w:r>
+        <w:lastRenderedPageBreak/>
+        <w:t>Models</w:t>
+      </w:r>
+    </w:p>
+    <w:p>
+      <w:r>
+        <w:pict>
+          <v:shape id="_x0000_i1027" type="#_x0000_t75" style="width:498.75pt;height:199.5pt">
+            <v:imagedata r:id="rId19" o:title="classdiagram_models"/>
+          </v:shape>
+        </w:pict>
+      </w:r>
     </w:p>
     <w:p/>
     <w:p>
@@ -2414,7 +2362,7 @@
     </w:p>
     <w:p>
       <w:pPr>
-        <w:pStyle w:val="berschrift2"/>
+        <w:pStyle w:val="Heading2"/>
       </w:pPr>
       <w:r>
         <w:t>Views</w:t>
@@ -2425,15 +2373,7 @@
         <w:ind w:left="720"/>
       </w:pPr>
       <w:r>
-        <w:t xml:space="preserve">The views for a </w:t>
-      </w:r>
-      <w:proofErr w:type="spellStart"/>
-      <w:r>
-        <w:t>Laravel</w:t>
-      </w:r>
-      <w:proofErr w:type="spellEnd"/>
-      <w:r>
-        <w:t xml:space="preserve"> application are – as already mentioned – realized as so called Blade-PHP-templates.</w:t>
+        <w:t>The views for a Laravel application are – as already mentioned – realized as so called Blade-PHP-templates.</w:t>
       </w:r>
       <w:r>
         <w:t xml:space="preserve"> They are rendered out to HTML documents by the framework before being sent back as an answer to a request by a user.</w:t>
@@ -2441,7 +2381,7 @@
       <w:r>
         <w:t xml:space="preserve"> They can be found here: </w:t>
       </w:r>
-      <w:hyperlink r:id="rId12" w:history="1">
+      <w:hyperlink r:id="rId20" w:history="1">
         <w:r>
           <w:rPr>
             <w:rStyle w:val="Hyperlink"/>
@@ -2452,13 +2392,13 @@
     </w:p>
     <w:p>
       <w:pPr>
-        <w:pStyle w:val="berschrift1"/>
-      </w:pPr>
-      <w:bookmarkStart w:id="17" w:name="_Toc492766853"/>
+        <w:pStyle w:val="Heading1"/>
+      </w:pPr>
+      <w:bookmarkStart w:id="18" w:name="_Toc492766853"/>
       <w:r>
         <w:t>Process View</w:t>
       </w:r>
-      <w:bookmarkEnd w:id="17"/>
+      <w:bookmarkEnd w:id="18"/>
       <w:r>
         <w:t xml:space="preserve"> </w:t>
       </w:r>
@@ -2473,37 +2413,37 @@
     </w:p>
     <w:p>
       <w:pPr>
-        <w:pStyle w:val="berschrift1"/>
-      </w:pPr>
-      <w:bookmarkStart w:id="18" w:name="_Toc492766854"/>
+        <w:pStyle w:val="Heading1"/>
+      </w:pPr>
+      <w:bookmarkStart w:id="19" w:name="_Toc492766854"/>
       <w:r>
         <w:t>Deployment View</w:t>
       </w:r>
-      <w:bookmarkEnd w:id="18"/>
+      <w:bookmarkEnd w:id="19"/>
       <w:r>
         <w:t xml:space="preserve"> </w:t>
       </w:r>
     </w:p>
     <w:p>
       <w:pPr>
-        <w:pStyle w:val="Textkrper"/>
+        <w:pStyle w:val="BodyText"/>
       </w:pPr>
       <w:r>
         <w:pict>
-          <v:shape id="_x0000_i1028" type="#_x0000_t75" style="width:422.3pt;height:215.1pt">
-            <v:imagedata r:id="rId13" o:title="Untitled Diagram"/>
+          <v:shape id="_x0000_i1028" type="#_x0000_t75" style="width:422.25pt;height:215.25pt">
+            <v:imagedata r:id="rId21" o:title="Untitled Diagram"/>
           </v:shape>
         </w:pict>
       </w:r>
     </w:p>
     <w:p>
       <w:pPr>
-        <w:pStyle w:val="Textkrper"/>
+        <w:pStyle w:val="BodyText"/>
       </w:pPr>
       <w:r>
         <w:t xml:space="preserve">We rented a virtual server on </w:t>
       </w:r>
-      <w:hyperlink r:id="rId14" w:history="1">
+      <w:hyperlink r:id="rId22" w:history="1">
         <w:r>
           <w:rPr>
             <w:rStyle w:val="Hyperlink"/>
@@ -2517,7 +2457,7 @@
     </w:p>
     <w:p>
       <w:pPr>
-        <w:pStyle w:val="Textkrper"/>
+        <w:pStyle w:val="BodyText"/>
         <w:numPr>
           <w:ilvl w:val="0"/>
           <w:numId w:val="23"/>
@@ -2529,7 +2469,7 @@
     </w:p>
     <w:p>
       <w:pPr>
-        <w:pStyle w:val="Textkrper"/>
+        <w:pStyle w:val="BodyText"/>
         <w:numPr>
           <w:ilvl w:val="0"/>
           <w:numId w:val="23"/>
@@ -2541,7 +2481,7 @@
     </w:p>
     <w:p>
       <w:pPr>
-        <w:pStyle w:val="Textkrper"/>
+        <w:pStyle w:val="BodyText"/>
         <w:numPr>
           <w:ilvl w:val="0"/>
           <w:numId w:val="23"/>
@@ -2553,7 +2493,7 @@
     </w:p>
     <w:p>
       <w:pPr>
-        <w:pStyle w:val="Textkrper"/>
+        <w:pStyle w:val="BodyText"/>
         <w:numPr>
           <w:ilvl w:val="0"/>
           <w:numId w:val="23"/>
@@ -2565,7 +2505,7 @@
     </w:p>
     <w:p>
       <w:pPr>
-        <w:pStyle w:val="Textkrper"/>
+        <w:pStyle w:val="BodyText"/>
       </w:pPr>
       <w:r>
         <w:t>Until now this server is handling all the tasks fine and without problems, but we are able to upscale it easily, as we see fit. It provides a maximum of flexibility that is needed to develop our application. The servers provided by DHBW would not have been sufficient for our tasks, sending mails for example would not be possible on them.</w:t>
@@ -2573,13 +2513,13 @@
     </w:p>
     <w:p>
       <w:pPr>
-        <w:pStyle w:val="berschrift1"/>
-      </w:pPr>
-      <w:bookmarkStart w:id="19" w:name="_Toc492766855"/>
+        <w:pStyle w:val="Heading1"/>
+      </w:pPr>
+      <w:bookmarkStart w:id="20" w:name="_Toc492766855"/>
       <w:r>
         <w:t>Implementation View</w:t>
       </w:r>
-      <w:bookmarkEnd w:id="19"/>
+      <w:bookmarkEnd w:id="20"/>
       <w:r>
         <w:t xml:space="preserve"> </w:t>
       </w:r>
@@ -2594,34 +2534,34 @@
     </w:p>
     <w:p>
       <w:pPr>
-        <w:pStyle w:val="berschrift1"/>
-      </w:pPr>
-      <w:bookmarkStart w:id="20" w:name="_Toc492766858"/>
+        <w:pStyle w:val="Heading1"/>
+      </w:pPr>
+      <w:bookmarkStart w:id="21" w:name="_Toc492766858"/>
       <w:r>
         <w:lastRenderedPageBreak/>
         <w:t>Data View (optional)</w:t>
       </w:r>
-      <w:bookmarkEnd w:id="20"/>
+      <w:bookmarkEnd w:id="21"/>
     </w:p>
     <w:p>
       <w:r>
         <w:pict>
-          <v:shape id="_x0000_i1029" type="#_x0000_t75" style="width:436.15pt;height:624.9pt">
-            <v:imagedata r:id="rId15" o:title="dbschema"/>
+          <v:shape id="_x0000_i1029" type="#_x0000_t75" style="width:436.5pt;height:624.75pt">
+            <v:imagedata r:id="rId23" o:title="dbschema"/>
           </v:shape>
         </w:pict>
       </w:r>
     </w:p>
     <w:p>
       <w:pPr>
-        <w:pStyle w:val="berschrift1"/>
-      </w:pPr>
-      <w:bookmarkStart w:id="21" w:name="_Toc492766859"/>
+        <w:pStyle w:val="Heading1"/>
+      </w:pPr>
+      <w:bookmarkStart w:id="22" w:name="_Toc492766859"/>
       <w:r>
         <w:lastRenderedPageBreak/>
         <w:t>Size and Performance</w:t>
       </w:r>
-      <w:bookmarkEnd w:id="21"/>
+      <w:bookmarkEnd w:id="22"/>
       <w:r>
         <w:t xml:space="preserve"> </w:t>
       </w:r>
@@ -2636,13 +2576,13 @@
     </w:p>
     <w:p>
       <w:pPr>
-        <w:pStyle w:val="berschrift1"/>
-      </w:pPr>
-      <w:bookmarkStart w:id="22" w:name="_Toc492766860"/>
+        <w:pStyle w:val="Heading1"/>
+      </w:pPr>
+      <w:bookmarkStart w:id="23" w:name="_Toc492766860"/>
       <w:r>
         <w:t>Quality</w:t>
       </w:r>
-      <w:bookmarkEnd w:id="22"/>
+      <w:bookmarkEnd w:id="23"/>
       <w:r>
         <w:t xml:space="preserve"> </w:t>
       </w:r>
@@ -2654,14 +2594,12 @@
       <w:r>
         <w:t>n/a</w:t>
       </w:r>
-      <w:bookmarkStart w:id="23" w:name="_GoBack"/>
-      <w:bookmarkEnd w:id="23"/>
     </w:p>
     <w:sectPr>
-      <w:headerReference w:type="default" r:id="rId16"/>
-      <w:footerReference w:type="default" r:id="rId17"/>
-      <w:headerReference w:type="first" r:id="rId18"/>
-      <w:footerReference w:type="first" r:id="rId19"/>
+      <w:headerReference w:type="default" r:id="rId24"/>
+      <w:footerReference w:type="default" r:id="rId25"/>
+      <w:headerReference w:type="first" r:id="rId26"/>
+      <w:footerReference w:type="first" r:id="rId27"/>
       <w:pgSz w:w="12240" w:h="15840" w:code="1"/>
       <w:pgMar w:top="1440" w:right="1440" w:bottom="1440" w:left="1440" w:header="720" w:footer="720" w:gutter="0"/>
       <w:cols w:space="720"/>
@@ -2671,7 +2609,7 @@
 </file>
 
 <file path=word/endnotes.xml><?xml version="1.0" encoding="utf-8"?>
-<w:endnotes xmlns:wpc="http://schemas.microsoft.com/office/word/2010/wordprocessingCanvas" xmlns:mc="http://schemas.openxmlformats.org/markup-compatibility/2006" xmlns:o="urn:schemas-microsoft-com:office:office" xmlns:r="http://schemas.openxmlformats.org/officeDocument/2006/relationships" xmlns:m="http://schemas.openxmlformats.org/officeDocument/2006/math" xmlns:v="urn:schemas-microsoft-com:vml" xmlns:wp14="http://schemas.microsoft.com/office/word/2010/wordprocessingDrawing" xmlns:wp="http://schemas.openxmlformats.org/drawingml/2006/wordprocessingDrawing" xmlns:w10="urn:schemas-microsoft-com:office:word" xmlns:w="http://schemas.openxmlformats.org/wordprocessingml/2006/main" xmlns:w14="http://schemas.microsoft.com/office/word/2010/wordml" xmlns:w15="http://schemas.microsoft.com/office/word/2012/wordml" xmlns:wpg="http://schemas.microsoft.com/office/word/2010/wordprocessingGroup" xmlns:wpi="http://schemas.microsoft.com/office/word/2010/wordprocessingInk" xmlns:wne="http://schemas.microsoft.com/office/word/2006/wordml" xmlns:wps="http://schemas.microsoft.com/office/word/2010/wordprocessingShape" mc:Ignorable="w14 w15 wp14">
+<w:endnotes xmlns:wpc="http://schemas.microsoft.com/office/word/2010/wordprocessingCanvas" xmlns:cx="http://schemas.microsoft.com/office/drawing/2014/chartex" xmlns:cx1="http://schemas.microsoft.com/office/drawing/2015/9/8/chartex" xmlns:cx2="http://schemas.microsoft.com/office/drawing/2015/10/21/chartex" xmlns:cx3="http://schemas.microsoft.com/office/drawing/2016/5/9/chartex" xmlns:cx4="http://schemas.microsoft.com/office/drawing/2016/5/10/chartex" xmlns:cx5="http://schemas.microsoft.com/office/drawing/2016/5/11/chartex" xmlns:mc="http://schemas.openxmlformats.org/markup-compatibility/2006" xmlns:o="urn:schemas-microsoft-com:office:office" xmlns:r="http://schemas.openxmlformats.org/officeDocument/2006/relationships" xmlns:m="http://schemas.openxmlformats.org/officeDocument/2006/math" xmlns:v="urn:schemas-microsoft-com:vml" xmlns:wp14="http://schemas.microsoft.com/office/word/2010/wordprocessingDrawing" xmlns:wp="http://schemas.openxmlformats.org/drawingml/2006/wordprocessingDrawing" xmlns:w10="urn:schemas-microsoft-com:office:word" xmlns:w="http://schemas.openxmlformats.org/wordprocessingml/2006/main" xmlns:w14="http://schemas.microsoft.com/office/word/2010/wordml" xmlns:w15="http://schemas.microsoft.com/office/word/2012/wordml" xmlns:w16se="http://schemas.microsoft.com/office/word/2015/wordml/symex" xmlns:wpg="http://schemas.microsoft.com/office/word/2010/wordprocessingGroup" xmlns:wpi="http://schemas.microsoft.com/office/word/2010/wordprocessingInk" xmlns:wne="http://schemas.microsoft.com/office/word/2006/wordml" xmlns:wps="http://schemas.microsoft.com/office/word/2010/wordprocessingShape" mc:Ignorable="w14 w15 w16se wp14">
   <w:endnote w:type="separator" w:id="-1">
     <w:p>
       <w:pPr>
@@ -2696,7 +2634,7 @@
 </file>
 
 <file path=word/footer1.xml><?xml version="1.0" encoding="utf-8"?>
-<w:ftr xmlns:wpc="http://schemas.microsoft.com/office/word/2010/wordprocessingCanvas" xmlns:mc="http://schemas.openxmlformats.org/markup-compatibility/2006" xmlns:o="urn:schemas-microsoft-com:office:office" xmlns:r="http://schemas.openxmlformats.org/officeDocument/2006/relationships" xmlns:m="http://schemas.openxmlformats.org/officeDocument/2006/math" xmlns:v="urn:schemas-microsoft-com:vml" xmlns:wp14="http://schemas.microsoft.com/office/word/2010/wordprocessingDrawing" xmlns:wp="http://schemas.openxmlformats.org/drawingml/2006/wordprocessingDrawing" xmlns:w10="urn:schemas-microsoft-com:office:word" xmlns:w="http://schemas.openxmlformats.org/wordprocessingml/2006/main" xmlns:w14="http://schemas.microsoft.com/office/word/2010/wordml" xmlns:w15="http://schemas.microsoft.com/office/word/2012/wordml" xmlns:wpg="http://schemas.microsoft.com/office/word/2010/wordprocessingGroup" xmlns:wpi="http://schemas.microsoft.com/office/word/2010/wordprocessingInk" xmlns:wne="http://schemas.microsoft.com/office/word/2006/wordml" xmlns:wps="http://schemas.microsoft.com/office/word/2010/wordprocessingShape" mc:Ignorable="w14 w15 wp14">
+<w:ftr xmlns:wpc="http://schemas.microsoft.com/office/word/2010/wordprocessingCanvas" xmlns:cx="http://schemas.microsoft.com/office/drawing/2014/chartex" xmlns:cx1="http://schemas.microsoft.com/office/drawing/2015/9/8/chartex" xmlns:cx2="http://schemas.microsoft.com/office/drawing/2015/10/21/chartex" xmlns:cx3="http://schemas.microsoft.com/office/drawing/2016/5/9/chartex" xmlns:cx4="http://schemas.microsoft.com/office/drawing/2016/5/10/chartex" xmlns:cx5="http://schemas.microsoft.com/office/drawing/2016/5/11/chartex" xmlns:mc="http://schemas.openxmlformats.org/markup-compatibility/2006" xmlns:o="urn:schemas-microsoft-com:office:office" xmlns:r="http://schemas.openxmlformats.org/officeDocument/2006/relationships" xmlns:m="http://schemas.openxmlformats.org/officeDocument/2006/math" xmlns:v="urn:schemas-microsoft-com:vml" xmlns:wp14="http://schemas.microsoft.com/office/word/2010/wordprocessingDrawing" xmlns:wp="http://schemas.openxmlformats.org/drawingml/2006/wordprocessingDrawing" xmlns:w10="urn:schemas-microsoft-com:office:word" xmlns:w="http://schemas.openxmlformats.org/wordprocessingml/2006/main" xmlns:w14="http://schemas.microsoft.com/office/word/2010/wordml" xmlns:w15="http://schemas.microsoft.com/office/word/2012/wordml" xmlns:w16se="http://schemas.microsoft.com/office/word/2015/wordml/symex" xmlns:wpg="http://schemas.microsoft.com/office/word/2010/wordprocessingGroup" xmlns:wpi="http://schemas.microsoft.com/office/word/2010/wordprocessingInk" xmlns:wne="http://schemas.microsoft.com/office/word/2006/wordml" xmlns:wps="http://schemas.microsoft.com/office/word/2010/wordprocessingShape" mc:Ignorable="w14 w15 w16se wp14">
   <w:tbl>
     <w:tblPr>
       <w:tblW w:w="0" w:type="auto"/>
@@ -2753,21 +2691,11 @@
           <w:r>
             <w:sym w:font="Symbol" w:char="F0D3"/>
           </w:r>
-          <w:r>
-            <w:fldChar w:fldCharType="begin"/>
-          </w:r>
-          <w:r>
-            <w:instrText xml:space="preserve"> DOCPROPERTY "Company"  \* MERGEFORMAT </w:instrText>
-          </w:r>
-          <w:r>
-            <w:fldChar w:fldCharType="separate"/>
-          </w:r>
-          <w:r>
-            <w:t>FRM Systems</w:t>
-          </w:r>
-          <w:r>
-            <w:fldChar w:fldCharType="end"/>
-          </w:r>
+          <w:fldSimple w:instr=" DOCPROPERTY &quot;Company&quot;  \* MERGEFORMAT ">
+            <w:r>
+              <w:t>FRM Systems</w:t>
+            </w:r>
+          </w:fldSimple>
           <w:r>
             <w:t xml:space="preserve">, </w:t>
           </w:r>
@@ -2784,7 +2712,7 @@
             <w:rPr>
               <w:noProof/>
             </w:rPr>
-            <w:t>2016</w:t>
+            <w:t>2017</w:t>
           </w:r>
           <w:r>
             <w:fldChar w:fldCharType="end"/>
@@ -2810,69 +2738,69 @@
           </w:r>
           <w:r>
             <w:rPr>
-              <w:rStyle w:val="Seitenzahl"/>
+              <w:rStyle w:val="PageNumber"/>
             </w:rPr>
             <w:fldChar w:fldCharType="begin"/>
           </w:r>
           <w:r>
             <w:rPr>
-              <w:rStyle w:val="Seitenzahl"/>
+              <w:rStyle w:val="PageNumber"/>
             </w:rPr>
             <w:instrText xml:space="preserve"> PAGE </w:instrText>
           </w:r>
           <w:r>
             <w:rPr>
-              <w:rStyle w:val="Seitenzahl"/>
+              <w:rStyle w:val="PageNumber"/>
             </w:rPr>
             <w:fldChar w:fldCharType="separate"/>
           </w:r>
           <w:r>
             <w:rPr>
-              <w:rStyle w:val="Seitenzahl"/>
+              <w:rStyle w:val="PageNumber"/>
               <w:noProof/>
             </w:rPr>
-            <w:t>8</w:t>
+            <w:t>5</w:t>
           </w:r>
           <w:r>
             <w:rPr>
-              <w:rStyle w:val="Seitenzahl"/>
+              <w:rStyle w:val="PageNumber"/>
             </w:rPr>
             <w:fldChar w:fldCharType="end"/>
           </w:r>
           <w:r>
             <w:rPr>
-              <w:rStyle w:val="Seitenzahl"/>
+              <w:rStyle w:val="PageNumber"/>
             </w:rPr>
             <w:t xml:space="preserve"> of </w:t>
           </w:r>
           <w:r>
             <w:rPr>
-              <w:rStyle w:val="Seitenzahl"/>
+              <w:rStyle w:val="PageNumber"/>
             </w:rPr>
             <w:fldChar w:fldCharType="begin"/>
           </w:r>
           <w:r>
             <w:rPr>
-              <w:rStyle w:val="Seitenzahl"/>
+              <w:rStyle w:val="PageNumber"/>
             </w:rPr>
             <w:instrText xml:space="preserve"> NUMPAGES  \* MERGEFORMAT </w:instrText>
           </w:r>
           <w:r>
             <w:rPr>
-              <w:rStyle w:val="Seitenzahl"/>
+              <w:rStyle w:val="PageNumber"/>
             </w:rPr>
             <w:fldChar w:fldCharType="separate"/>
           </w:r>
           <w:r>
             <w:rPr>
-              <w:rStyle w:val="Seitenzahl"/>
+              <w:rStyle w:val="PageNumber"/>
               <w:noProof/>
             </w:rPr>
-            <w:t>8</w:t>
+            <w:t>10</w:t>
           </w:r>
           <w:r>
             <w:rPr>
-              <w:rStyle w:val="Seitenzahl"/>
+              <w:rStyle w:val="PageNumber"/>
             </w:rPr>
             <w:fldChar w:fldCharType="end"/>
           </w:r>
@@ -2882,24 +2810,24 @@
   </w:tbl>
   <w:p>
     <w:pPr>
-      <w:pStyle w:val="Fuzeile"/>
+      <w:pStyle w:val="Footer"/>
     </w:pPr>
   </w:p>
 </w:ftr>
 </file>
 
 <file path=word/footer2.xml><?xml version="1.0" encoding="utf-8"?>
-<w:ftr xmlns:wpc="http://schemas.microsoft.com/office/word/2010/wordprocessingCanvas" xmlns:mc="http://schemas.openxmlformats.org/markup-compatibility/2006" xmlns:o="urn:schemas-microsoft-com:office:office" xmlns:r="http://schemas.openxmlformats.org/officeDocument/2006/relationships" xmlns:m="http://schemas.openxmlformats.org/officeDocument/2006/math" xmlns:v="urn:schemas-microsoft-com:vml" xmlns:wp14="http://schemas.microsoft.com/office/word/2010/wordprocessingDrawing" xmlns:wp="http://schemas.openxmlformats.org/drawingml/2006/wordprocessingDrawing" xmlns:w10="urn:schemas-microsoft-com:office:word" xmlns:w="http://schemas.openxmlformats.org/wordprocessingml/2006/main" xmlns:w14="http://schemas.microsoft.com/office/word/2010/wordml" xmlns:w15="http://schemas.microsoft.com/office/word/2012/wordml" xmlns:wpg="http://schemas.microsoft.com/office/word/2010/wordprocessingGroup" xmlns:wpi="http://schemas.microsoft.com/office/word/2010/wordprocessingInk" xmlns:wne="http://schemas.microsoft.com/office/word/2006/wordml" xmlns:wps="http://schemas.microsoft.com/office/word/2010/wordprocessingShape" mc:Ignorable="w14 w15 wp14">
+<w:ftr xmlns:wpc="http://schemas.microsoft.com/office/word/2010/wordprocessingCanvas" xmlns:cx="http://schemas.microsoft.com/office/drawing/2014/chartex" xmlns:cx1="http://schemas.microsoft.com/office/drawing/2015/9/8/chartex" xmlns:cx2="http://schemas.microsoft.com/office/drawing/2015/10/21/chartex" xmlns:cx3="http://schemas.microsoft.com/office/drawing/2016/5/9/chartex" xmlns:cx4="http://schemas.microsoft.com/office/drawing/2016/5/10/chartex" xmlns:cx5="http://schemas.microsoft.com/office/drawing/2016/5/11/chartex" xmlns:mc="http://schemas.openxmlformats.org/markup-compatibility/2006" xmlns:o="urn:schemas-microsoft-com:office:office" xmlns:r="http://schemas.openxmlformats.org/officeDocument/2006/relationships" xmlns:m="http://schemas.openxmlformats.org/officeDocument/2006/math" xmlns:v="urn:schemas-microsoft-com:vml" xmlns:wp14="http://schemas.microsoft.com/office/word/2010/wordprocessingDrawing" xmlns:wp="http://schemas.openxmlformats.org/drawingml/2006/wordprocessingDrawing" xmlns:w10="urn:schemas-microsoft-com:office:word" xmlns:w="http://schemas.openxmlformats.org/wordprocessingml/2006/main" xmlns:w14="http://schemas.microsoft.com/office/word/2010/wordml" xmlns:w15="http://schemas.microsoft.com/office/word/2012/wordml" xmlns:w16se="http://schemas.microsoft.com/office/word/2015/wordml/symex" xmlns:wpg="http://schemas.microsoft.com/office/word/2010/wordprocessingGroup" xmlns:wpi="http://schemas.microsoft.com/office/word/2010/wordprocessingInk" xmlns:wne="http://schemas.microsoft.com/office/word/2006/wordml" xmlns:wps="http://schemas.microsoft.com/office/word/2010/wordprocessingShape" mc:Ignorable="w14 w15 w16se wp14">
   <w:p>
     <w:pPr>
-      <w:pStyle w:val="Fuzeile"/>
+      <w:pStyle w:val="Footer"/>
     </w:pPr>
   </w:p>
 </w:ftr>
 </file>
 
 <file path=word/footnotes.xml><?xml version="1.0" encoding="utf-8"?>
-<w:footnotes xmlns:wpc="http://schemas.microsoft.com/office/word/2010/wordprocessingCanvas" xmlns:mc="http://schemas.openxmlformats.org/markup-compatibility/2006" xmlns:o="urn:schemas-microsoft-com:office:office" xmlns:r="http://schemas.openxmlformats.org/officeDocument/2006/relationships" xmlns:m="http://schemas.openxmlformats.org/officeDocument/2006/math" xmlns:v="urn:schemas-microsoft-com:vml" xmlns:wp14="http://schemas.microsoft.com/office/word/2010/wordprocessingDrawing" xmlns:wp="http://schemas.openxmlformats.org/drawingml/2006/wordprocessingDrawing" xmlns:w10="urn:schemas-microsoft-com:office:word" xmlns:w="http://schemas.openxmlformats.org/wordprocessingml/2006/main" xmlns:w14="http://schemas.microsoft.com/office/word/2010/wordml" xmlns:w15="http://schemas.microsoft.com/office/word/2012/wordml" xmlns:wpg="http://schemas.microsoft.com/office/word/2010/wordprocessingGroup" xmlns:wpi="http://schemas.microsoft.com/office/word/2010/wordprocessingInk" xmlns:wne="http://schemas.microsoft.com/office/word/2006/wordml" xmlns:wps="http://schemas.microsoft.com/office/word/2010/wordprocessingShape" mc:Ignorable="w14 w15 wp14">
+<w:footnotes xmlns:wpc="http://schemas.microsoft.com/office/word/2010/wordprocessingCanvas" xmlns:cx="http://schemas.microsoft.com/office/drawing/2014/chartex" xmlns:cx1="http://schemas.microsoft.com/office/drawing/2015/9/8/chartex" xmlns:cx2="http://schemas.microsoft.com/office/drawing/2015/10/21/chartex" xmlns:cx3="http://schemas.microsoft.com/office/drawing/2016/5/9/chartex" xmlns:cx4="http://schemas.microsoft.com/office/drawing/2016/5/10/chartex" xmlns:cx5="http://schemas.microsoft.com/office/drawing/2016/5/11/chartex" xmlns:mc="http://schemas.openxmlformats.org/markup-compatibility/2006" xmlns:o="urn:schemas-microsoft-com:office:office" xmlns:r="http://schemas.openxmlformats.org/officeDocument/2006/relationships" xmlns:m="http://schemas.openxmlformats.org/officeDocument/2006/math" xmlns:v="urn:schemas-microsoft-com:vml" xmlns:wp14="http://schemas.microsoft.com/office/word/2010/wordprocessingDrawing" xmlns:wp="http://schemas.openxmlformats.org/drawingml/2006/wordprocessingDrawing" xmlns:w10="urn:schemas-microsoft-com:office:word" xmlns:w="http://schemas.openxmlformats.org/wordprocessingml/2006/main" xmlns:w14="http://schemas.microsoft.com/office/word/2010/wordml" xmlns:w15="http://schemas.microsoft.com/office/word/2012/wordml" xmlns:w16se="http://schemas.microsoft.com/office/word/2015/wordml/symex" xmlns:wpg="http://schemas.microsoft.com/office/word/2010/wordprocessingGroup" xmlns:wpi="http://schemas.microsoft.com/office/word/2010/wordprocessingInk" xmlns:wne="http://schemas.microsoft.com/office/word/2006/wordml" xmlns:wps="http://schemas.microsoft.com/office/word/2010/wordprocessingShape" mc:Ignorable="w14 w15 w16se wp14">
   <w:footnote w:type="separator" w:id="-1">
     <w:p>
       <w:pPr>
@@ -2924,10 +2852,10 @@
 </file>
 
 <file path=word/header1.xml><?xml version="1.0" encoding="utf-8"?>
-<w:hdr xmlns:wpc="http://schemas.microsoft.com/office/word/2010/wordprocessingCanvas" xmlns:mc="http://schemas.openxmlformats.org/markup-compatibility/2006" xmlns:o="urn:schemas-microsoft-com:office:office" xmlns:r="http://schemas.openxmlformats.org/officeDocument/2006/relationships" xmlns:m="http://schemas.openxmlformats.org/officeDocument/2006/math" xmlns:v="urn:schemas-microsoft-com:vml" xmlns:wp14="http://schemas.microsoft.com/office/word/2010/wordprocessingDrawing" xmlns:wp="http://schemas.openxmlformats.org/drawingml/2006/wordprocessingDrawing" xmlns:w10="urn:schemas-microsoft-com:office:word" xmlns:w="http://schemas.openxmlformats.org/wordprocessingml/2006/main" xmlns:w14="http://schemas.microsoft.com/office/word/2010/wordml" xmlns:w15="http://schemas.microsoft.com/office/word/2012/wordml" xmlns:wpg="http://schemas.microsoft.com/office/word/2010/wordprocessingGroup" xmlns:wpi="http://schemas.microsoft.com/office/word/2010/wordprocessingInk" xmlns:wne="http://schemas.microsoft.com/office/word/2006/wordml" xmlns:wps="http://schemas.microsoft.com/office/word/2010/wordprocessingShape" mc:Ignorable="w14 w15 wp14">
+<w:hdr xmlns:wpc="http://schemas.microsoft.com/office/word/2010/wordprocessingCanvas" xmlns:cx="http://schemas.microsoft.com/office/drawing/2014/chartex" xmlns:cx1="http://schemas.microsoft.com/office/drawing/2015/9/8/chartex" xmlns:cx2="http://schemas.microsoft.com/office/drawing/2015/10/21/chartex" xmlns:cx3="http://schemas.microsoft.com/office/drawing/2016/5/9/chartex" xmlns:cx4="http://schemas.microsoft.com/office/drawing/2016/5/10/chartex" xmlns:cx5="http://schemas.microsoft.com/office/drawing/2016/5/11/chartex" xmlns:mc="http://schemas.openxmlformats.org/markup-compatibility/2006" xmlns:o="urn:schemas-microsoft-com:office:office" xmlns:r="http://schemas.openxmlformats.org/officeDocument/2006/relationships" xmlns:m="http://schemas.openxmlformats.org/officeDocument/2006/math" xmlns:v="urn:schemas-microsoft-com:vml" xmlns:wp14="http://schemas.microsoft.com/office/word/2010/wordprocessingDrawing" xmlns:wp="http://schemas.openxmlformats.org/drawingml/2006/wordprocessingDrawing" xmlns:w10="urn:schemas-microsoft-com:office:word" xmlns:w="http://schemas.openxmlformats.org/wordprocessingml/2006/main" xmlns:w14="http://schemas.microsoft.com/office/word/2010/wordml" xmlns:w15="http://schemas.microsoft.com/office/word/2012/wordml" xmlns:w16se="http://schemas.microsoft.com/office/word/2015/wordml/symex" xmlns:wpg="http://schemas.microsoft.com/office/word/2010/wordprocessingGroup" xmlns:wpi="http://schemas.microsoft.com/office/word/2010/wordprocessingInk" xmlns:wne="http://schemas.microsoft.com/office/word/2006/wordml" xmlns:wps="http://schemas.microsoft.com/office/word/2010/wordprocessingShape" mc:Ignorable="w14 w15 w16se wp14">
   <w:p>
     <w:pPr>
-      <w:pStyle w:val="Kopfzeile"/>
+      <w:pStyle w:val="Header"/>
       <w:rPr>
         <w:lang w:val="de-DE"/>
       </w:rPr>
@@ -2937,17 +2865,17 @@
 </file>
 
 <file path=word/header2.xml><?xml version="1.0" encoding="utf-8"?>
-<w:hdr xmlns:wpc="http://schemas.microsoft.com/office/word/2010/wordprocessingCanvas" xmlns:mc="http://schemas.openxmlformats.org/markup-compatibility/2006" xmlns:o="urn:schemas-microsoft-com:office:office" xmlns:r="http://schemas.openxmlformats.org/officeDocument/2006/relationships" xmlns:m="http://schemas.openxmlformats.org/officeDocument/2006/math" xmlns:v="urn:schemas-microsoft-com:vml" xmlns:wp14="http://schemas.microsoft.com/office/word/2010/wordprocessingDrawing" xmlns:wp="http://schemas.openxmlformats.org/drawingml/2006/wordprocessingDrawing" xmlns:w10="urn:schemas-microsoft-com:office:word" xmlns:w="http://schemas.openxmlformats.org/wordprocessingml/2006/main" xmlns:w14="http://schemas.microsoft.com/office/word/2010/wordml" xmlns:w15="http://schemas.microsoft.com/office/word/2012/wordml" xmlns:wpg="http://schemas.microsoft.com/office/word/2010/wordprocessingGroup" xmlns:wpi="http://schemas.microsoft.com/office/word/2010/wordprocessingInk" xmlns:wne="http://schemas.microsoft.com/office/word/2006/wordml" xmlns:wps="http://schemas.microsoft.com/office/word/2010/wordprocessingShape" mc:Ignorable="w14 w15 wp14">
+<w:hdr xmlns:wpc="http://schemas.microsoft.com/office/word/2010/wordprocessingCanvas" xmlns:cx="http://schemas.microsoft.com/office/drawing/2014/chartex" xmlns:cx1="http://schemas.microsoft.com/office/drawing/2015/9/8/chartex" xmlns:cx2="http://schemas.microsoft.com/office/drawing/2015/10/21/chartex" xmlns:cx3="http://schemas.microsoft.com/office/drawing/2016/5/9/chartex" xmlns:cx4="http://schemas.microsoft.com/office/drawing/2016/5/10/chartex" xmlns:cx5="http://schemas.microsoft.com/office/drawing/2016/5/11/chartex" xmlns:mc="http://schemas.openxmlformats.org/markup-compatibility/2006" xmlns:o="urn:schemas-microsoft-com:office:office" xmlns:r="http://schemas.openxmlformats.org/officeDocument/2006/relationships" xmlns:m="http://schemas.openxmlformats.org/officeDocument/2006/math" xmlns:v="urn:schemas-microsoft-com:vml" xmlns:wp14="http://schemas.microsoft.com/office/word/2010/wordprocessingDrawing" xmlns:wp="http://schemas.openxmlformats.org/drawingml/2006/wordprocessingDrawing" xmlns:w10="urn:schemas-microsoft-com:office:word" xmlns:w="http://schemas.openxmlformats.org/wordprocessingml/2006/main" xmlns:w14="http://schemas.microsoft.com/office/word/2010/wordml" xmlns:w15="http://schemas.microsoft.com/office/word/2012/wordml" xmlns:w16se="http://schemas.microsoft.com/office/word/2015/wordml/symex" xmlns:wpg="http://schemas.microsoft.com/office/word/2010/wordprocessingGroup" xmlns:wpi="http://schemas.microsoft.com/office/word/2010/wordprocessingInk" xmlns:wne="http://schemas.microsoft.com/office/word/2006/wordml" xmlns:wps="http://schemas.microsoft.com/office/word/2010/wordprocessingShape" mc:Ignorable="w14 w15 w16se wp14">
   <w:p>
     <w:pPr>
-      <w:pStyle w:val="Kopfzeile"/>
+      <w:pStyle w:val="Header"/>
     </w:pPr>
   </w:p>
 </w:hdr>
 </file>
 
 <file path=word/numbering.xml><?xml version="1.0" encoding="utf-8"?>
-<w:numbering xmlns:wpc="http://schemas.microsoft.com/office/word/2010/wordprocessingCanvas" xmlns:mc="http://schemas.openxmlformats.org/markup-compatibility/2006" xmlns:o="urn:schemas-microsoft-com:office:office" xmlns:r="http://schemas.openxmlformats.org/officeDocument/2006/relationships" xmlns:m="http://schemas.openxmlformats.org/officeDocument/2006/math" xmlns:v="urn:schemas-microsoft-com:vml" xmlns:wp14="http://schemas.microsoft.com/office/word/2010/wordprocessingDrawing" xmlns:wp="http://schemas.openxmlformats.org/drawingml/2006/wordprocessingDrawing" xmlns:w10="urn:schemas-microsoft-com:office:word" xmlns:w="http://schemas.openxmlformats.org/wordprocessingml/2006/main" xmlns:w14="http://schemas.microsoft.com/office/word/2010/wordml" xmlns:w15="http://schemas.microsoft.com/office/word/2012/wordml" xmlns:wpg="http://schemas.microsoft.com/office/word/2010/wordprocessingGroup" xmlns:wpi="http://schemas.microsoft.com/office/word/2010/wordprocessingInk" xmlns:wne="http://schemas.microsoft.com/office/word/2006/wordml" xmlns:wps="http://schemas.microsoft.com/office/word/2010/wordprocessingShape" mc:Ignorable="w14 w15 wp14">
+<w:numbering xmlns:wpc="http://schemas.microsoft.com/office/word/2010/wordprocessingCanvas" xmlns:cx="http://schemas.microsoft.com/office/drawing/2014/chartex" xmlns:cx1="http://schemas.microsoft.com/office/drawing/2015/9/8/chartex" xmlns:cx2="http://schemas.microsoft.com/office/drawing/2015/10/21/chartex" xmlns:cx3="http://schemas.microsoft.com/office/drawing/2016/5/9/chartex" xmlns:cx4="http://schemas.microsoft.com/office/drawing/2016/5/10/chartex" xmlns:cx5="http://schemas.microsoft.com/office/drawing/2016/5/11/chartex" xmlns:mc="http://schemas.openxmlformats.org/markup-compatibility/2006" xmlns:o="urn:schemas-microsoft-com:office:office" xmlns:r="http://schemas.openxmlformats.org/officeDocument/2006/relationships" xmlns:m="http://schemas.openxmlformats.org/officeDocument/2006/math" xmlns:v="urn:schemas-microsoft-com:vml" xmlns:wp14="http://schemas.microsoft.com/office/word/2010/wordprocessingDrawing" xmlns:wp="http://schemas.openxmlformats.org/drawingml/2006/wordprocessingDrawing" xmlns:w10="urn:schemas-microsoft-com:office:word" xmlns:w="http://schemas.openxmlformats.org/wordprocessingml/2006/main" xmlns:w14="http://schemas.microsoft.com/office/word/2010/wordml" xmlns:w15="http://schemas.microsoft.com/office/word/2012/wordml" xmlns:w16se="http://schemas.microsoft.com/office/word/2015/wordml/symex" xmlns:wpg="http://schemas.microsoft.com/office/word/2010/wordprocessingGroup" xmlns:wpi="http://schemas.microsoft.com/office/word/2010/wordprocessingInk" xmlns:wne="http://schemas.microsoft.com/office/word/2006/wordml" xmlns:wps="http://schemas.microsoft.com/office/word/2010/wordprocessingShape" mc:Ignorable="w14 w15 w16se wp14">
   <w:abstractNum w:abstractNumId="0" w15:restartNumberingAfterBreak="0">
     <w:nsid w:val="FFFFFFFB"/>
     <w:multiLevelType w:val="multilevel"/>
@@ -2955,7 +2883,7 @@
     <w:lvl w:ilvl="0">
       <w:start w:val="1"/>
       <w:numFmt w:val="decimal"/>
-      <w:pStyle w:val="berschrift1"/>
+      <w:pStyle w:val="Heading1"/>
       <w:lvlText w:val="%1."/>
       <w:legacy w:legacy="1" w:legacySpace="144" w:legacyIndent="0"/>
       <w:lvlJc w:val="left"/>
@@ -2963,7 +2891,7 @@
     <w:lvl w:ilvl="1">
       <w:start w:val="1"/>
       <w:numFmt w:val="decimal"/>
-      <w:pStyle w:val="berschrift2"/>
+      <w:pStyle w:val="Heading2"/>
       <w:lvlText w:val="%1.%2"/>
       <w:legacy w:legacy="1" w:legacySpace="144" w:legacyIndent="0"/>
       <w:lvlJc w:val="left"/>
@@ -2971,7 +2899,7 @@
     <w:lvl w:ilvl="2">
       <w:start w:val="1"/>
       <w:numFmt w:val="decimal"/>
-      <w:pStyle w:val="berschrift3"/>
+      <w:pStyle w:val="Heading3"/>
       <w:lvlText w:val="%1.%2.%3"/>
       <w:legacy w:legacy="1" w:legacySpace="144" w:legacyIndent="0"/>
       <w:lvlJc w:val="left"/>
@@ -2979,7 +2907,7 @@
     <w:lvl w:ilvl="3">
       <w:start w:val="1"/>
       <w:numFmt w:val="decimal"/>
-      <w:pStyle w:val="berschrift4"/>
+      <w:pStyle w:val="Heading4"/>
       <w:lvlText w:val="%1.%2.%3.%4"/>
       <w:legacy w:legacy="1" w:legacySpace="144" w:legacyIndent="0"/>
       <w:lvlJc w:val="left"/>
@@ -2987,7 +2915,7 @@
     <w:lvl w:ilvl="4">
       <w:start w:val="1"/>
       <w:numFmt w:val="decimal"/>
-      <w:pStyle w:val="berschrift5"/>
+      <w:pStyle w:val="Heading5"/>
       <w:lvlText w:val="%1.%2.%3.%4.%5"/>
       <w:legacy w:legacy="1" w:legacySpace="144" w:legacyIndent="0"/>
       <w:lvlJc w:val="left"/>
@@ -2995,7 +2923,7 @@
     <w:lvl w:ilvl="5">
       <w:start w:val="1"/>
       <w:numFmt w:val="decimal"/>
-      <w:pStyle w:val="berschrift6"/>
+      <w:pStyle w:val="Heading6"/>
       <w:lvlText w:val="%1.%2.%3.%4.%5.%6"/>
       <w:legacy w:legacy="1" w:legacySpace="144" w:legacyIndent="0"/>
       <w:lvlJc w:val="left"/>
@@ -3003,7 +2931,7 @@
     <w:lvl w:ilvl="6">
       <w:start w:val="1"/>
       <w:numFmt w:val="decimal"/>
-      <w:pStyle w:val="berschrift7"/>
+      <w:pStyle w:val="Heading7"/>
       <w:lvlText w:val="%1.%2.%3.%4.%5.%6.%7"/>
       <w:legacy w:legacy="1" w:legacySpace="144" w:legacyIndent="0"/>
       <w:lvlJc w:val="left"/>
@@ -3011,7 +2939,7 @@
     <w:lvl w:ilvl="7">
       <w:start w:val="1"/>
       <w:numFmt w:val="decimal"/>
-      <w:pStyle w:val="berschrift8"/>
+      <w:pStyle w:val="Heading8"/>
       <w:lvlText w:val="%1.%2.%3.%4.%5.%6.%7.%8"/>
       <w:legacy w:legacy="1" w:legacySpace="144" w:legacyIndent="0"/>
       <w:lvlJc w:val="left"/>
@@ -3019,7 +2947,7 @@
     <w:lvl w:ilvl="8">
       <w:start w:val="1"/>
       <w:numFmt w:val="decimal"/>
-      <w:pStyle w:val="berschrift9"/>
+      <w:pStyle w:val="Heading9"/>
       <w:lvlText w:val="%1.%2.%3.%4.%5.%6.%7.%8.%9"/>
       <w:legacy w:legacy="1" w:legacySpace="144" w:legacyIndent="0"/>
       <w:lvlJc w:val="left"/>
@@ -3816,7 +3744,7 @@
 </file>
 
 <file path=word/styles.xml><?xml version="1.0" encoding="utf-8"?>
-<w:styles xmlns:mc="http://schemas.openxmlformats.org/markup-compatibility/2006" xmlns:r="http://schemas.openxmlformats.org/officeDocument/2006/relationships" xmlns:w="http://schemas.openxmlformats.org/wordprocessingml/2006/main" xmlns:w14="http://schemas.microsoft.com/office/word/2010/wordml" xmlns:w15="http://schemas.microsoft.com/office/word/2012/wordml" mc:Ignorable="w14 w15">
+<w:styles xmlns:mc="http://schemas.openxmlformats.org/markup-compatibility/2006" xmlns:r="http://schemas.openxmlformats.org/officeDocument/2006/relationships" xmlns:w="http://schemas.openxmlformats.org/wordprocessingml/2006/main" xmlns:w14="http://schemas.microsoft.com/office/word/2010/wordml" xmlns:w15="http://schemas.microsoft.com/office/word/2012/wordml" xmlns:w16se="http://schemas.microsoft.com/office/word/2015/wordml/symex" mc:Ignorable="w14 w15 w16se">
   <w:docDefaults>
     <w:rPrDefault>
       <w:rPr>
@@ -3826,7 +3754,7 @@
     </w:rPrDefault>
     <w:pPrDefault/>
   </w:docDefaults>
-  <w:latentStyles w:defLockedState="0" w:defUIPriority="99" w:defSemiHidden="0" w:defUnhideWhenUsed="0" w:defQFormat="0" w:count="371">
+  <w:latentStyles w:defLockedState="0" w:defUIPriority="99" w:defSemiHidden="0" w:defUnhideWhenUsed="0" w:defQFormat="0" w:count="374">
     <w:lsdException w:name="Normal" w:uiPriority="0" w:qFormat="1"/>
     <w:lsdException w:name="heading 1" w:uiPriority="9" w:qFormat="1"/>
     <w:lsdException w:name="heading 2" w:uiPriority="9" w:qFormat="1"/>
@@ -3932,7 +3860,6 @@
     <w:lsdException w:name="HTML Sample" w:semiHidden="1" w:unhideWhenUsed="1"/>
     <w:lsdException w:name="HTML Typewriter" w:semiHidden="1" w:unhideWhenUsed="1"/>
     <w:lsdException w:name="HTML Variable" w:semiHidden="1" w:unhideWhenUsed="1"/>
-    <w:lsdException w:name="Normal Table" w:semiHidden="1" w:unhideWhenUsed="1"/>
     <w:lsdException w:name="annotation subject" w:semiHidden="1" w:unhideWhenUsed="1"/>
     <w:lsdException w:name="No List" w:semiHidden="1" w:unhideWhenUsed="1"/>
     <w:lsdException w:name="Outline List 1" w:semiHidden="1" w:unhideWhenUsed="1"/>
@@ -3977,7 +3904,6 @@
     <w:lsdException w:name="Table Professional" w:semiHidden="1" w:unhideWhenUsed="1"/>
     <w:lsdException w:name="Table Subtle 1" w:semiHidden="1" w:unhideWhenUsed="1"/>
     <w:lsdException w:name="Table Subtle 2" w:semiHidden="1" w:unhideWhenUsed="1"/>
-    <w:lsdException w:name="Table Web 1" w:semiHidden="1" w:unhideWhenUsed="1"/>
     <w:lsdException w:name="Table Web 2" w:semiHidden="1" w:unhideWhenUsed="1"/>
     <w:lsdException w:name="Table Web 3" w:semiHidden="1" w:unhideWhenUsed="1"/>
     <w:lsdException w:name="Balloon Text" w:semiHidden="1" w:unhideWhenUsed="1"/>
@@ -4198,8 +4124,11 @@
     <w:lsdException w:name="List Table 5 Dark Accent 6" w:uiPriority="50"/>
     <w:lsdException w:name="List Table 6 Colorful Accent 6" w:uiPriority="51"/>
     <w:lsdException w:name="List Table 7 Colorful Accent 6" w:uiPriority="52"/>
+    <w:lsdException w:name="Mention" w:semiHidden="1" w:unhideWhenUsed="1"/>
+    <w:lsdException w:name="Smart Hyperlink" w:semiHidden="1" w:unhideWhenUsed="1"/>
+    <w:lsdException w:name="Hashtag" w:semiHidden="1" w:unhideWhenUsed="1"/>
   </w:latentStyles>
-  <w:style w:type="paragraph" w:default="1" w:styleId="Standard">
+  <w:style w:type="paragraph" w:default="1" w:styleId="Normal">
     <w:name w:val="Normal"/>
     <w:qFormat/>
     <w:pPr>
@@ -4210,10 +4139,10 @@
       <w:lang w:val="en-US" w:eastAsia="en-US"/>
     </w:rPr>
   </w:style>
-  <w:style w:type="paragraph" w:styleId="berschrift1">
+  <w:style w:type="paragraph" w:styleId="Heading1">
     <w:name w:val="heading 1"/>
-    <w:basedOn w:val="Standard"/>
-    <w:next w:val="Standard"/>
+    <w:basedOn w:val="Normal"/>
+    <w:next w:val="Normal"/>
     <w:qFormat/>
     <w:pPr>
       <w:keepNext/>
@@ -4230,10 +4159,10 @@
       <w:sz w:val="24"/>
     </w:rPr>
   </w:style>
-  <w:style w:type="paragraph" w:styleId="berschrift2">
+  <w:style w:type="paragraph" w:styleId="Heading2">
     <w:name w:val="heading 2"/>
-    <w:basedOn w:val="berschrift1"/>
-    <w:next w:val="Standard"/>
+    <w:basedOn w:val="Heading1"/>
+    <w:next w:val="Normal"/>
     <w:qFormat/>
     <w:pPr>
       <w:numPr>
@@ -4245,10 +4174,10 @@
       <w:sz w:val="20"/>
     </w:rPr>
   </w:style>
-  <w:style w:type="paragraph" w:styleId="berschrift3">
+  <w:style w:type="paragraph" w:styleId="Heading3">
     <w:name w:val="heading 3"/>
-    <w:basedOn w:val="berschrift1"/>
-    <w:next w:val="Standard"/>
+    <w:basedOn w:val="Heading1"/>
+    <w:next w:val="Normal"/>
     <w:qFormat/>
     <w:pPr>
       <w:numPr>
@@ -4262,10 +4191,10 @@
       <w:sz w:val="20"/>
     </w:rPr>
   </w:style>
-  <w:style w:type="paragraph" w:styleId="berschrift4">
+  <w:style w:type="paragraph" w:styleId="Heading4">
     <w:name w:val="heading 4"/>
-    <w:basedOn w:val="berschrift1"/>
-    <w:next w:val="Standard"/>
+    <w:basedOn w:val="Heading1"/>
+    <w:next w:val="Normal"/>
     <w:qFormat/>
     <w:pPr>
       <w:numPr>
@@ -4278,10 +4207,10 @@
       <w:sz w:val="20"/>
     </w:rPr>
   </w:style>
-  <w:style w:type="paragraph" w:styleId="berschrift5">
+  <w:style w:type="paragraph" w:styleId="Heading5">
     <w:name w:val="heading 5"/>
-    <w:basedOn w:val="Standard"/>
-    <w:next w:val="Standard"/>
+    <w:basedOn w:val="Normal"/>
+    <w:next w:val="Normal"/>
     <w:qFormat/>
     <w:pPr>
       <w:numPr>
@@ -4296,10 +4225,10 @@
       <w:sz w:val="22"/>
     </w:rPr>
   </w:style>
-  <w:style w:type="paragraph" w:styleId="berschrift6">
+  <w:style w:type="paragraph" w:styleId="Heading6">
     <w:name w:val="heading 6"/>
-    <w:basedOn w:val="Standard"/>
-    <w:next w:val="Standard"/>
+    <w:basedOn w:val="Normal"/>
+    <w:next w:val="Normal"/>
     <w:qFormat/>
     <w:pPr>
       <w:numPr>
@@ -4315,10 +4244,10 @@
       <w:sz w:val="22"/>
     </w:rPr>
   </w:style>
-  <w:style w:type="paragraph" w:styleId="berschrift7">
+  <w:style w:type="paragraph" w:styleId="Heading7">
     <w:name w:val="heading 7"/>
-    <w:basedOn w:val="Standard"/>
-    <w:next w:val="Standard"/>
+    <w:basedOn w:val="Normal"/>
+    <w:next w:val="Normal"/>
     <w:qFormat/>
     <w:pPr>
       <w:numPr>
@@ -4330,10 +4259,10 @@
       <w:outlineLvl w:val="6"/>
     </w:pPr>
   </w:style>
-  <w:style w:type="paragraph" w:styleId="berschrift8">
+  <w:style w:type="paragraph" w:styleId="Heading8">
     <w:name w:val="heading 8"/>
-    <w:basedOn w:val="Standard"/>
-    <w:next w:val="Standard"/>
+    <w:basedOn w:val="Normal"/>
+    <w:next w:val="Normal"/>
     <w:qFormat/>
     <w:pPr>
       <w:numPr>
@@ -4348,10 +4277,10 @@
       <w:i/>
     </w:rPr>
   </w:style>
-  <w:style w:type="paragraph" w:styleId="berschrift9">
+  <w:style w:type="paragraph" w:styleId="Heading9">
     <w:name w:val="heading 9"/>
-    <w:basedOn w:val="Standard"/>
-    <w:next w:val="Standard"/>
+    <w:basedOn w:val="Normal"/>
+    <w:next w:val="Normal"/>
     <w:qFormat/>
     <w:pPr>
       <w:numPr>
@@ -4368,13 +4297,13 @@
       <w:sz w:val="18"/>
     </w:rPr>
   </w:style>
-  <w:style w:type="character" w:default="1" w:styleId="Absatz-Standardschriftart">
+  <w:style w:type="character" w:default="1" w:styleId="DefaultParagraphFont">
     <w:name w:val="Default Paragraph Font"/>
     <w:uiPriority w:val="1"/>
     <w:semiHidden/>
     <w:unhideWhenUsed/>
   </w:style>
-  <w:style w:type="table" w:default="1" w:styleId="NormaleTabelle">
+  <w:style w:type="table" w:default="1" w:styleId="TableNormal">
     <w:name w:val="Normal Table"/>
     <w:uiPriority w:val="99"/>
     <w:semiHidden/>
@@ -4389,7 +4318,7 @@
       </w:tblCellMar>
     </w:tblPr>
   </w:style>
-  <w:style w:type="numbering" w:default="1" w:styleId="KeineListe">
+  <w:style w:type="numbering" w:default="1" w:styleId="NoList">
     <w:name w:val="No List"/>
     <w:uiPriority w:val="99"/>
     <w:semiHidden/>
@@ -4397,7 +4326,7 @@
   </w:style>
   <w:style w:type="paragraph" w:customStyle="1" w:styleId="Paragraph2">
     <w:name w:val="Paragraph2"/>
-    <w:basedOn w:val="Standard"/>
+    <w:basedOn w:val="Normal"/>
     <w:pPr>
       <w:spacing w:before="80"/>
       <w:ind w:left="720"/>
@@ -4408,10 +4337,10 @@
       <w:lang w:val="en-AU"/>
     </w:rPr>
   </w:style>
-  <w:style w:type="paragraph" w:styleId="Titel">
+  <w:style w:type="paragraph" w:styleId="Title">
     <w:name w:val="Title"/>
-    <w:basedOn w:val="Standard"/>
-    <w:next w:val="Standard"/>
+    <w:basedOn w:val="Normal"/>
+    <w:next w:val="Normal"/>
     <w:qFormat/>
     <w:pPr>
       <w:spacing w:line="240" w:lineRule="auto"/>
@@ -4423,9 +4352,9 @@
       <w:sz w:val="36"/>
     </w:rPr>
   </w:style>
-  <w:style w:type="paragraph" w:styleId="Untertitel">
+  <w:style w:type="paragraph" w:styleId="Subtitle">
     <w:name w:val="Subtitle"/>
-    <w:basedOn w:val="Standard"/>
+    <w:basedOn w:val="Normal"/>
     <w:qFormat/>
     <w:pPr>
       <w:spacing w:after="60"/>
@@ -4438,18 +4367,18 @@
       <w:lang w:val="en-AU"/>
     </w:rPr>
   </w:style>
-  <w:style w:type="paragraph" w:styleId="Standardeinzug">
+  <w:style w:type="paragraph" w:styleId="NormalIndent">
     <w:name w:val="Normal Indent"/>
-    <w:basedOn w:val="Standard"/>
+    <w:basedOn w:val="Normal"/>
     <w:semiHidden/>
     <w:pPr>
       <w:ind w:left="900" w:hanging="900"/>
     </w:pPr>
   </w:style>
-  <w:style w:type="paragraph" w:styleId="Verzeichnis1">
+  <w:style w:type="paragraph" w:styleId="TOC1">
     <w:name w:val="toc 1"/>
-    <w:basedOn w:val="Standard"/>
-    <w:next w:val="Standard"/>
+    <w:basedOn w:val="Normal"/>
+    <w:next w:val="Normal"/>
     <w:semiHidden/>
     <w:pPr>
       <w:tabs>
@@ -4459,10 +4388,10 @@
       <w:ind w:right="720"/>
     </w:pPr>
   </w:style>
-  <w:style w:type="paragraph" w:styleId="Verzeichnis2">
+  <w:style w:type="paragraph" w:styleId="TOC2">
     <w:name w:val="toc 2"/>
-    <w:basedOn w:val="Standard"/>
-    <w:next w:val="Standard"/>
+    <w:basedOn w:val="Normal"/>
+    <w:next w:val="Normal"/>
     <w:semiHidden/>
     <w:pPr>
       <w:tabs>
@@ -4471,10 +4400,10 @@
       <w:ind w:left="432" w:right="720"/>
     </w:pPr>
   </w:style>
-  <w:style w:type="paragraph" w:styleId="Verzeichnis3">
+  <w:style w:type="paragraph" w:styleId="TOC3">
     <w:name w:val="toc 3"/>
-    <w:basedOn w:val="Standard"/>
-    <w:next w:val="Standard"/>
+    <w:basedOn w:val="Normal"/>
+    <w:next w:val="Normal"/>
     <w:semiHidden/>
     <w:pPr>
       <w:tabs>
@@ -4484,9 +4413,9 @@
       <w:ind w:left="864"/>
     </w:pPr>
   </w:style>
-  <w:style w:type="paragraph" w:styleId="Kopfzeile">
+  <w:style w:type="paragraph" w:styleId="Header">
     <w:name w:val="header"/>
-    <w:basedOn w:val="Standard"/>
+    <w:basedOn w:val="Normal"/>
     <w:semiHidden/>
     <w:pPr>
       <w:tabs>
@@ -4495,9 +4424,9 @@
       </w:tabs>
     </w:pPr>
   </w:style>
-  <w:style w:type="paragraph" w:styleId="Fuzeile">
+  <w:style w:type="paragraph" w:styleId="Footer">
     <w:name w:val="footer"/>
-    <w:basedOn w:val="Standard"/>
+    <w:basedOn w:val="Normal"/>
     <w:semiHidden/>
     <w:pPr>
       <w:tabs>
@@ -4506,21 +4435,21 @@
       </w:tabs>
     </w:pPr>
   </w:style>
-  <w:style w:type="character" w:styleId="Seitenzahl">
+  <w:style w:type="character" w:styleId="PageNumber">
     <w:name w:val="page number"/>
-    <w:basedOn w:val="Absatz-Standardschriftart"/>
+    <w:basedOn w:val="DefaultParagraphFont"/>
     <w:semiHidden/>
   </w:style>
   <w:style w:type="paragraph" w:customStyle="1" w:styleId="Bullet1">
     <w:name w:val="Bullet1"/>
-    <w:basedOn w:val="Standard"/>
+    <w:basedOn w:val="Normal"/>
     <w:pPr>
       <w:ind w:left="720" w:hanging="432"/>
     </w:pPr>
   </w:style>
   <w:style w:type="paragraph" w:customStyle="1" w:styleId="Bullet2">
     <w:name w:val="Bullet2"/>
-    <w:basedOn w:val="Standard"/>
+    <w:basedOn w:val="Normal"/>
     <w:pPr>
       <w:ind w:left="1440" w:hanging="360"/>
     </w:pPr>
@@ -4530,15 +4459,15 @@
   </w:style>
   <w:style w:type="paragraph" w:customStyle="1" w:styleId="Tabletext">
     <w:name w:val="Tabletext"/>
-    <w:basedOn w:val="Standard"/>
+    <w:basedOn w:val="Normal"/>
     <w:pPr>
       <w:keepLines/>
       <w:spacing w:after="120"/>
     </w:pPr>
   </w:style>
-  <w:style w:type="paragraph" w:styleId="Textkrper">
+  <w:style w:type="paragraph" w:styleId="BodyText">
     <w:name w:val="Body Text"/>
-    <w:basedOn w:val="Standard"/>
+    <w:basedOn w:val="Normal"/>
     <w:semiHidden/>
     <w:pPr>
       <w:keepLines/>
@@ -4546,9 +4475,9 @@
       <w:ind w:left="720"/>
     </w:pPr>
   </w:style>
-  <w:style w:type="paragraph" w:styleId="Dokumentstruktur">
+  <w:style w:type="paragraph" w:styleId="DocumentMap">
     <w:name w:val="Document Map"/>
-    <w:basedOn w:val="Standard"/>
+    <w:basedOn w:val="Normal"/>
     <w:semiHidden/>
     <w:pPr>
       <w:shd w:val="clear" w:color="auto" w:fill="000080"/>
@@ -4557,7 +4486,7 @@
       <w:rFonts w:ascii="Tahoma" w:hAnsi="Tahoma"/>
     </w:rPr>
   </w:style>
-  <w:style w:type="character" w:styleId="Funotenzeichen">
+  <w:style w:type="character" w:styleId="FootnoteReference">
     <w:name w:val="footnote reference"/>
     <w:semiHidden/>
     <w:rPr>
@@ -4565,9 +4494,9 @@
       <w:vertAlign w:val="superscript"/>
     </w:rPr>
   </w:style>
-  <w:style w:type="paragraph" w:styleId="Funotentext">
+  <w:style w:type="paragraph" w:styleId="FootnoteText">
     <w:name w:val="footnote text"/>
-    <w:basedOn w:val="Standard"/>
+    <w:basedOn w:val="Normal"/>
     <w:semiHidden/>
     <w:pPr>
       <w:keepNext/>
@@ -4585,7 +4514,7 @@
   </w:style>
   <w:style w:type="paragraph" w:customStyle="1" w:styleId="MainTitle">
     <w:name w:val="Main Title"/>
-    <w:basedOn w:val="Standard"/>
+    <w:basedOn w:val="Normal"/>
     <w:pPr>
       <w:spacing w:before="480" w:after="60" w:line="240" w:lineRule="auto"/>
       <w:jc w:val="center"/>
@@ -4599,7 +4528,7 @@
   </w:style>
   <w:style w:type="paragraph" w:customStyle="1" w:styleId="Paragraph1">
     <w:name w:val="Paragraph1"/>
-    <w:basedOn w:val="Standard"/>
+    <w:basedOn w:val="Normal"/>
     <w:pPr>
       <w:spacing w:before="80" w:line="240" w:lineRule="auto"/>
       <w:jc w:val="both"/>
@@ -4607,7 +4536,7 @@
   </w:style>
   <w:style w:type="paragraph" w:customStyle="1" w:styleId="Paragraph3">
     <w:name w:val="Paragraph3"/>
-    <w:basedOn w:val="Standard"/>
+    <w:basedOn w:val="Normal"/>
     <w:pPr>
       <w:spacing w:before="80" w:line="240" w:lineRule="auto"/>
       <w:ind w:left="1530"/>
@@ -4616,85 +4545,85 @@
   </w:style>
   <w:style w:type="paragraph" w:customStyle="1" w:styleId="Paragraph4">
     <w:name w:val="Paragraph4"/>
-    <w:basedOn w:val="Standard"/>
+    <w:basedOn w:val="Normal"/>
     <w:pPr>
       <w:spacing w:before="80" w:line="240" w:lineRule="auto"/>
       <w:ind w:left="2250"/>
       <w:jc w:val="both"/>
     </w:pPr>
   </w:style>
-  <w:style w:type="paragraph" w:styleId="Verzeichnis4">
+  <w:style w:type="paragraph" w:styleId="TOC4">
     <w:name w:val="toc 4"/>
-    <w:basedOn w:val="Standard"/>
-    <w:next w:val="Standard"/>
+    <w:basedOn w:val="Normal"/>
+    <w:next w:val="Normal"/>
     <w:autoRedefine/>
     <w:semiHidden/>
     <w:pPr>
       <w:ind w:left="600"/>
     </w:pPr>
   </w:style>
-  <w:style w:type="paragraph" w:styleId="Verzeichnis5">
+  <w:style w:type="paragraph" w:styleId="TOC5">
     <w:name w:val="toc 5"/>
-    <w:basedOn w:val="Standard"/>
-    <w:next w:val="Standard"/>
+    <w:basedOn w:val="Normal"/>
+    <w:next w:val="Normal"/>
     <w:autoRedefine/>
     <w:semiHidden/>
     <w:pPr>
       <w:ind w:left="800"/>
     </w:pPr>
   </w:style>
-  <w:style w:type="paragraph" w:styleId="Verzeichnis6">
+  <w:style w:type="paragraph" w:styleId="TOC6">
     <w:name w:val="toc 6"/>
-    <w:basedOn w:val="Standard"/>
-    <w:next w:val="Standard"/>
+    <w:basedOn w:val="Normal"/>
+    <w:next w:val="Normal"/>
     <w:autoRedefine/>
     <w:semiHidden/>
     <w:pPr>
       <w:ind w:left="1000"/>
     </w:pPr>
   </w:style>
-  <w:style w:type="paragraph" w:styleId="Verzeichnis7">
+  <w:style w:type="paragraph" w:styleId="TOC7">
     <w:name w:val="toc 7"/>
-    <w:basedOn w:val="Standard"/>
-    <w:next w:val="Standard"/>
+    <w:basedOn w:val="Normal"/>
+    <w:next w:val="Normal"/>
     <w:autoRedefine/>
     <w:semiHidden/>
     <w:pPr>
       <w:ind w:left="1200"/>
     </w:pPr>
   </w:style>
-  <w:style w:type="paragraph" w:styleId="Verzeichnis8">
+  <w:style w:type="paragraph" w:styleId="TOC8">
     <w:name w:val="toc 8"/>
-    <w:basedOn w:val="Standard"/>
-    <w:next w:val="Standard"/>
+    <w:basedOn w:val="Normal"/>
+    <w:next w:val="Normal"/>
     <w:autoRedefine/>
     <w:semiHidden/>
     <w:pPr>
       <w:ind w:left="1400"/>
     </w:pPr>
   </w:style>
-  <w:style w:type="paragraph" w:styleId="Verzeichnis9">
+  <w:style w:type="paragraph" w:styleId="TOC9">
     <w:name w:val="toc 9"/>
-    <w:basedOn w:val="Standard"/>
-    <w:next w:val="Standard"/>
+    <w:basedOn w:val="Normal"/>
+    <w:next w:val="Normal"/>
     <w:autoRedefine/>
     <w:semiHidden/>
     <w:pPr>
       <w:ind w:left="1600"/>
     </w:pPr>
   </w:style>
-  <w:style w:type="paragraph" w:styleId="Textkrper2">
+  <w:style w:type="paragraph" w:styleId="BodyText2">
     <w:name w:val="Body Text 2"/>
-    <w:basedOn w:val="Standard"/>
+    <w:basedOn w:val="Normal"/>
     <w:semiHidden/>
     <w:rPr>
       <w:i/>
       <w:color w:val="0000FF"/>
     </w:rPr>
   </w:style>
-  <w:style w:type="paragraph" w:styleId="Textkrper-Zeileneinzug">
+  <w:style w:type="paragraph" w:styleId="BodyTextIndent">
     <w:name w:val="Body Text Indent"/>
-    <w:basedOn w:val="Standard"/>
+    <w:basedOn w:val="Normal"/>
     <w:semiHidden/>
     <w:pPr>
       <w:ind w:left="720"/>
@@ -4707,7 +4636,7 @@
   </w:style>
   <w:style w:type="paragraph" w:customStyle="1" w:styleId="Body">
     <w:name w:val="Body"/>
-    <w:basedOn w:val="Standard"/>
+    <w:basedOn w:val="Normal"/>
     <w:pPr>
       <w:widowControl/>
       <w:spacing w:before="120" w:line="240" w:lineRule="auto"/>
@@ -4719,7 +4648,7 @@
   </w:style>
   <w:style w:type="paragraph" w:customStyle="1" w:styleId="Bullet">
     <w:name w:val="Bullet"/>
-    <w:basedOn w:val="Standard"/>
+    <w:basedOn w:val="Normal"/>
     <w:pPr>
       <w:widowControl/>
       <w:numPr>
@@ -4738,8 +4667,8 @@
   </w:style>
   <w:style w:type="paragraph" w:customStyle="1" w:styleId="InfoBlue">
     <w:name w:val="InfoBlue"/>
-    <w:basedOn w:val="Standard"/>
-    <w:next w:val="Textkrper"/>
+    <w:basedOn w:val="Normal"/>
+    <w:next w:val="BodyText"/>
     <w:autoRedefine/>
     <w:pPr>
       <w:spacing w:after="120"/>
@@ -4758,14 +4687,14 @@
       <w:u w:val="single"/>
     </w:rPr>
   </w:style>
-  <w:style w:type="character" w:styleId="Fett">
+  <w:style w:type="character" w:styleId="Strong">
     <w:name w:val="Strong"/>
     <w:qFormat/>
     <w:rPr>
       <w:b/>
     </w:rPr>
   </w:style>
-  <w:style w:type="character" w:styleId="BesuchterHyperlink">
+  <w:style w:type="character" w:styleId="FollowedHyperlink">
     <w:name w:val="FollowedHyperlink"/>
     <w:semiHidden/>
     <w:rPr>
@@ -4773,10 +4702,10 @@
       <w:u w:val="single"/>
     </w:rPr>
   </w:style>
-  <w:style w:type="paragraph" w:styleId="Sprechblasentext">
+  <w:style w:type="paragraph" w:styleId="BalloonText">
     <w:name w:val="Balloon Text"/>
-    <w:basedOn w:val="Standard"/>
-    <w:link w:val="SprechblasentextZchn"/>
+    <w:basedOn w:val="Normal"/>
+    <w:link w:val="BalloonTextChar"/>
     <w:uiPriority w:val="99"/>
     <w:semiHidden/>
     <w:unhideWhenUsed/>
@@ -4790,9 +4719,9 @@
       <w:szCs w:val="16"/>
     </w:rPr>
   </w:style>
-  <w:style w:type="character" w:customStyle="1" w:styleId="SprechblasentextZchn">
-    <w:name w:val="Sprechblasentext Zchn"/>
-    <w:link w:val="Sprechblasentext"/>
+  <w:style w:type="character" w:customStyle="1" w:styleId="BalloonTextChar">
+    <w:name w:val="Balloon Text Char"/>
+    <w:link w:val="BalloonText"/>
     <w:uiPriority w:val="99"/>
     <w:semiHidden/>
     <w:rsid w:val="008D3277"/>

</xml_diff>